<commit_message>
add suggestions from hannah introduction read-through
</commit_message>
<xml_diff>
--- a/docs/AoBP_submission/revision2/2021NxI_rtr2_v0.1.docx
+++ b/docs/AoBP_submission/revision2/2021NxI_rtr2_v0.1.docx
@@ -1,6 +1,6 @@
 
 <file path=word/document.xml><?xml version="1.0" encoding="utf-8"?>
-<w:document xmlns:wpc="http://schemas.microsoft.com/office/word/2010/wordprocessingCanvas" xmlns:cx="http://schemas.microsoft.com/office/drawing/2014/chartex" xmlns:cx1="http://schemas.microsoft.com/office/drawing/2015/9/8/chartex" xmlns:cx2="http://schemas.microsoft.com/office/drawing/2015/10/21/chartex" xmlns:cx3="http://schemas.microsoft.com/office/drawing/2016/5/9/chartex" xmlns:cx4="http://schemas.microsoft.com/office/drawing/2016/5/10/chartex" xmlns:cx5="http://schemas.microsoft.com/office/drawing/2016/5/11/chartex" xmlns:cx6="http://schemas.microsoft.com/office/drawing/2016/5/12/chartex" xmlns:cx7="http://schemas.microsoft.com/office/drawing/2016/5/13/chartex" xmlns:cx8="http://schemas.microsoft.com/office/drawing/2016/5/14/chartex" xmlns:mc="http://schemas.openxmlformats.org/markup-compatibility/2006" xmlns:aink="http://schemas.microsoft.com/office/drawing/2016/ink" xmlns:am3d="http://schemas.microsoft.com/office/drawing/2017/model3d" xmlns:o="urn:schemas-microsoft-com:office:office" xmlns:oel="http://schemas.microsoft.com/office/2019/extlst" xmlns:r="http://schemas.openxmlformats.org/officeDocument/2006/relationships" xmlns:m="http://schemas.openxmlformats.org/officeDocument/2006/math" xmlns:v="urn:schemas-microsoft-com:vml" xmlns:wp14="http://schemas.microsoft.com/office/word/2010/wordprocessingDrawing" xmlns:wp="http://schemas.openxmlformats.org/drawingml/2006/wordprocessingDrawing" xmlns:w10="urn:schemas-microsoft-com:office:word" xmlns:w="http://schemas.openxmlformats.org/wordprocessingml/2006/main" xmlns:w14="http://schemas.microsoft.com/office/word/2010/wordml" xmlns:w15="http://schemas.microsoft.com/office/word/2012/wordml" xmlns:w16cex="http://schemas.microsoft.com/office/word/2018/wordml/cex" xmlns:w16cid="http://schemas.microsoft.com/office/word/2016/wordml/cid" xmlns:w16="http://schemas.microsoft.com/office/word/2018/wordml" xmlns:w16sdtdh="http://schemas.microsoft.com/office/word/2020/wordml/sdtdatahash" xmlns:w16se="http://schemas.microsoft.com/office/word/2015/wordml/symex" xmlns:wpg="http://schemas.microsoft.com/office/word/2010/wordprocessingGroup" xmlns:wpi="http://schemas.microsoft.com/office/word/2010/wordprocessingInk" xmlns:wne="http://schemas.microsoft.com/office/word/2006/wordml" xmlns:wps="http://schemas.microsoft.com/office/word/2010/wordprocessingShape" mc:Ignorable="w14 w15 w16se w16cid w16 w16cex w16sdtdh wp14">
+<w:document xmlns:wpc="http://schemas.microsoft.com/office/word/2010/wordprocessingCanvas" xmlns:cx="http://schemas.microsoft.com/office/drawing/2014/chartex" xmlns:cx1="http://schemas.microsoft.com/office/drawing/2015/9/8/chartex" xmlns:cx2="http://schemas.microsoft.com/office/drawing/2015/10/21/chartex" xmlns:cx3="http://schemas.microsoft.com/office/drawing/2016/5/9/chartex" xmlns:cx4="http://schemas.microsoft.com/office/drawing/2016/5/10/chartex" xmlns:cx5="http://schemas.microsoft.com/office/drawing/2016/5/11/chartex" xmlns:cx6="http://schemas.microsoft.com/office/drawing/2016/5/12/chartex" xmlns:cx7="http://schemas.microsoft.com/office/drawing/2016/5/13/chartex" xmlns:cx8="http://schemas.microsoft.com/office/drawing/2016/5/14/chartex" xmlns:mc="http://schemas.openxmlformats.org/markup-compatibility/2006" xmlns:aink="http://schemas.microsoft.com/office/drawing/2016/ink" xmlns:am3d="http://schemas.microsoft.com/office/drawing/2017/model3d" xmlns:o="urn:schemas-microsoft-com:office:office" xmlns:oel="http://schemas.microsoft.com/office/2019/extlst" xmlns:r="http://schemas.openxmlformats.org/officeDocument/2006/relationships" xmlns:m="http://schemas.openxmlformats.org/officeDocument/2006/math" xmlns:v="urn:schemas-microsoft-com:vml" xmlns:wp14="http://schemas.microsoft.com/office/word/2010/wordprocessingDrawing" xmlns:wp="http://schemas.openxmlformats.org/drawingml/2006/wordprocessingDrawing" xmlns:w10="urn:schemas-microsoft-com:office:word" xmlns:w="http://schemas.openxmlformats.org/wordprocessingml/2006/main" xmlns:w14="http://schemas.microsoft.com/office/word/2010/wordml" xmlns:w15="http://schemas.microsoft.com/office/word/2012/wordml" xmlns:w16cex="http://schemas.microsoft.com/office/word/2018/wordml/cex" xmlns:w16cid="http://schemas.microsoft.com/office/word/2016/wordml/cid" xmlns:w16="http://schemas.microsoft.com/office/word/2018/wordml" xmlns:w16du="http://schemas.microsoft.com/office/word/2023/wordml/word16du" xmlns:w16sdtdh="http://schemas.microsoft.com/office/word/2020/wordml/sdtdatahash" xmlns:w16se="http://schemas.microsoft.com/office/word/2015/wordml/symex" xmlns:wpg="http://schemas.microsoft.com/office/word/2010/wordprocessingGroup" xmlns:wpi="http://schemas.microsoft.com/office/word/2010/wordprocessingInk" xmlns:wne="http://schemas.microsoft.com/office/word/2006/wordml" xmlns:wps="http://schemas.microsoft.com/office/word/2010/wordprocessingShape" mc:Ignorable="w14 w15 w16se w16cid w16 w16cex w16sdtdh w16du wp14">
   <w:body>
     <w:p>
       <w:pPr>
@@ -1146,19 +1146,7 @@
         <w:rPr>
           <w:color w:val="FF0000"/>
         </w:rPr>
-        <w:t>=</w:t>
-      </w:r>
-      <w:r>
-        <w:rPr>
-          <w:color w:val="FF0000"/>
-        </w:rPr>
-        <w:t>3.268</w:t>
-      </w:r>
-      <w:r>
-        <w:rPr>
-          <w:color w:val="FF0000"/>
-        </w:rPr>
-        <w:t xml:space="preserve">, </w:t>
+        <w:t xml:space="preserve">=3.268, </w:t>
       </w:r>
       <w:r>
         <w:rPr>
@@ -1303,13 +1291,7 @@
         <w:rPr>
           <w:color w:val="FF0000"/>
         </w:rPr>
-        <w:t>=0.0</w:t>
-      </w:r>
-      <w:r>
-        <w:rPr>
-          <w:color w:val="FF0000"/>
-        </w:rPr>
-        <w:t xml:space="preserve">31) </w:t>
+        <w:t xml:space="preserve">=0.031) </w:t>
       </w:r>
       <w:r>
         <w:rPr>
@@ -1341,19 +1323,7 @@
         <w:rPr>
           <w:color w:val="FF0000"/>
         </w:rPr>
-        <w:t>=</w:t>
-      </w:r>
-      <w:r>
-        <w:rPr>
-          <w:color w:val="FF0000"/>
-        </w:rPr>
-        <w:t>6.391</w:t>
-      </w:r>
-      <w:r>
-        <w:rPr>
-          <w:color w:val="FF0000"/>
-        </w:rPr>
-        <w:t xml:space="preserve">, </w:t>
+        <w:t xml:space="preserve">=6.391, </w:t>
       </w:r>
       <w:r>
         <w:rPr>
@@ -1367,13 +1337,7 @@
         <w:rPr>
           <w:color w:val="FF0000"/>
         </w:rPr>
-        <w:t>=0.0</w:t>
-      </w:r>
-      <w:r>
-        <w:rPr>
-          <w:color w:val="FF0000"/>
-        </w:rPr>
-        <w:t>11)</w:t>
+        <w:t>=0.011)</w:t>
       </w:r>
       <w:r>
         <w:rPr>
@@ -2130,21 +2094,7 @@
         <w:rPr>
           <w:color w:val="FF0000"/>
         </w:rPr>
-        <w:t xml:space="preserve">We agree with the reviewer. This sentence has been removed from </w:t>
-      </w:r>
-      <w:proofErr w:type="spellStart"/>
-      <w:r>
-        <w:rPr>
-          <w:color w:val="FF0000"/>
-        </w:rPr>
-        <w:t xml:space="preserve">the </w:t>
-      </w:r>
-      <w:proofErr w:type="spellEnd"/>
-      <w:r>
-        <w:rPr>
-          <w:color w:val="FF0000"/>
-        </w:rPr>
-        <w:t>Discussion as part of our reframe away from discussing carbon costs to acquire nitrogen and toward discussing the component parts of this trait.</w:t>
+        <w:t>We agree with the reviewer. This sentence has been removed from the Discussion as part of our reframe away from discussing carbon costs to acquire nitrogen and toward discussing the component parts of this trait.</w:t>
       </w:r>
     </w:p>
     <w:sectPr>
@@ -2158,7 +2108,7 @@
 </file>
 
 <file path=word/styles.xml><?xml version="1.0" encoding="utf-8"?>
-<w:styles xmlns:mc="http://schemas.openxmlformats.org/markup-compatibility/2006" xmlns:r="http://schemas.openxmlformats.org/officeDocument/2006/relationships" xmlns:w="http://schemas.openxmlformats.org/wordprocessingml/2006/main" xmlns:w14="http://schemas.microsoft.com/office/word/2010/wordml" xmlns:w15="http://schemas.microsoft.com/office/word/2012/wordml" xmlns:w16cex="http://schemas.microsoft.com/office/word/2018/wordml/cex" xmlns:w16cid="http://schemas.microsoft.com/office/word/2016/wordml/cid" xmlns:w16="http://schemas.microsoft.com/office/word/2018/wordml" xmlns:w16sdtdh="http://schemas.microsoft.com/office/word/2020/wordml/sdtdatahash" xmlns:w16se="http://schemas.microsoft.com/office/word/2015/wordml/symex" mc:Ignorable="w14 w15 w16se w16cid w16 w16cex w16sdtdh">
+<w:styles xmlns:mc="http://schemas.openxmlformats.org/markup-compatibility/2006" xmlns:r="http://schemas.openxmlformats.org/officeDocument/2006/relationships" xmlns:w="http://schemas.openxmlformats.org/wordprocessingml/2006/main" xmlns:w14="http://schemas.microsoft.com/office/word/2010/wordml" xmlns:w15="http://schemas.microsoft.com/office/word/2012/wordml" xmlns:w16cex="http://schemas.microsoft.com/office/word/2018/wordml/cex" xmlns:w16cid="http://schemas.microsoft.com/office/word/2016/wordml/cid" xmlns:w16="http://schemas.microsoft.com/office/word/2018/wordml" xmlns:w16du="http://schemas.microsoft.com/office/word/2023/wordml/word16du" xmlns:w16sdtdh="http://schemas.microsoft.com/office/word/2020/wordml/sdtdatahash" xmlns:w16se="http://schemas.microsoft.com/office/word/2015/wordml/symex" mc:Ignorable="w14 w15 w16se w16cid w16 w16cex w16sdtdh w16du">
   <w:docDefaults>
     <w:rPrDefault>
       <w:rPr>
@@ -3408,4 +3358,40 @@
     </a:ext>
   </a:extLst>
 </a:theme>
+</file>
+
+<file path=word/webextensions/taskpanes.xml><?xml version="1.0" encoding="utf-8"?>
+<wetp:taskpanes xmlns:wetp="http://schemas.microsoft.com/office/webextensions/taskpanes/2010/11">
+  <wetp:taskpane dockstate="right" visibility="0" width="350" row="0">
+    <wetp:webextensionref xmlns:r="http://schemas.openxmlformats.org/officeDocument/2006/relationships" r:id="rId1"/>
+  </wetp:taskpane>
+</wetp:taskpanes>
+</file>
+
+<file path=word/webextensions/webextension1.xml><?xml version="1.0" encoding="utf-8"?>
+<we:webextension xmlns:we="http://schemas.microsoft.com/office/webextensions/webextension/2010/11" id="{D134DB1C-6EA3-7643-A610-3B8F7E8C6081}">
+  <we:reference id="wa104382081" version="1.55.1.0" store="en-US" storeType="OMEX"/>
+  <we:alternateReferences>
+    <we:reference id="wa104382081" version="1.55.1.0" store="" storeType="OMEX"/>
+  </we:alternateReferences>
+  <we:properties>
+    <we:property name="MENDELEY_CITATIONS" value="[]"/>
+    <we:property name="MENDELEY_CITATIONS_LOCALE_CODE" value="&quot;en-US&quot;"/>
+    <we:property name="MENDELEY_CITATIONS_STYLE" value="{&quot;id&quot;:&quot;https://www.zotero.org/styles/plant-cell-and-environment&quot;,&quot;title&quot;:&quot;Plant, Cell &amp; Environment&quot;,&quot;format&quot;:&quot;author-date&quot;,&quot;defaultLocale&quot;:&quot;en-US&quot;,&quot;isLocaleCodeValid&quot;:true}"/>
+  </we:properties>
+  <we:bindings/>
+  <we:snapshot xmlns:r="http://schemas.openxmlformats.org/officeDocument/2006/relationships"/>
+</we:webextension>
+</file>
+
+<file path=customXml/item1.xml><?xml version="1.0" encoding="utf-8"?>
+<b:Sources xmlns:b="http://schemas.openxmlformats.org/officeDocument/2006/bibliography" xmlns="http://schemas.openxmlformats.org/officeDocument/2006/bibliography" SelectedStyle="/APASixthEditionOfficeOnline.xsl" StyleName="APA" Version="6"/>
+</file>
+
+<file path=customXml/itemProps1.xml><?xml version="1.0" encoding="utf-8"?>
+<ds:datastoreItem xmlns:ds="http://schemas.openxmlformats.org/officeDocument/2006/customXml" ds:itemID="{845B967E-D285-F94C-B367-922CE659359D}">
+  <ds:schemaRefs>
+    <ds:schemaRef ds:uri="http://schemas.openxmlformats.org/officeDocument/2006/bibliography"/>
+  </ds:schemaRefs>
+</ds:datastoreItem>
 </file>
</xml_diff>

<commit_message>
add final changes before pushing to Nick and Hannah
</commit_message>
<xml_diff>
--- a/docs/AoBP_submission/revision2/2021NxI_rtr2_v0.1.docx
+++ b/docs/AoBP_submission/revision2/2021NxI_rtr2_v0.1.docx
@@ -510,7 +510,6 @@
         <w:spacing w:line="360" w:lineRule="auto"/>
         <w:rPr>
           <w:rStyle w:val="apple-converted-space"/>
-          <w:rFonts w:eastAsiaTheme="majorEastAsia"/>
           <w:color w:val="FF0000"/>
         </w:rPr>
       </w:pPr>
@@ -530,7 +529,19 @@
         <w:rPr>
           <w:color w:val="FF0000"/>
         </w:rPr>
-        <w:t xml:space="preserve"> and the two reviewers. We have made the two key required revisions requested from the first reviewer and have made expansive efforts to improve the Introduction section of the manuscript, as suggested by both reviewers in the first round of revisions. Please see below for more detailed responses to reviewer comments and suggestions.</w:t>
+        <w:t xml:space="preserve"> and the two reviewers. We have made the two key required revisions requested from the first reviewer and have made expansive efforts to improve the Introduction section of the manuscript</w:t>
+      </w:r>
+      <w:r>
+        <w:rPr>
+          <w:color w:val="FF0000"/>
+        </w:rPr>
+        <w:t xml:space="preserve"> after revisiting comments from both reviewers during the first round of revisions. </w:t>
+      </w:r>
+      <w:r>
+        <w:rPr>
+          <w:color w:val="FF0000"/>
+        </w:rPr>
+        <w:t>Please see below for more detailed responses to reviewer comments and suggestions.</w:t>
       </w:r>
     </w:p>
     <w:p>
@@ -615,7 +626,19 @@
         <w:rPr>
           <w:color w:val="FF0000"/>
         </w:rPr>
-        <w:t>With apology to the first reviewer for</w:t>
+        <w:t xml:space="preserve">With apology to the </w:t>
+      </w:r>
+      <w:r>
+        <w:rPr>
+          <w:color w:val="FF0000"/>
+        </w:rPr>
+        <w:t>r</w:t>
+      </w:r>
+      <w:r>
+        <w:rPr>
+          <w:color w:val="FF0000"/>
+        </w:rPr>
+        <w:t>eviewer for</w:t>
       </w:r>
       <w:r>
         <w:rPr>
@@ -824,53 +847,21 @@
           <w:rFonts w:eastAsia="Helvetica Neue"/>
           <w:color w:val="FF0000"/>
         </w:rPr>
-        <w:t xml:space="preserve">Second, we have revised the second and third paragraph that describe the biotic and abiotic controls on carbon costs to acquire nitrogen. The second paragraph now describes expected differences in costs to acquire nitrogen across acquisition strategies and poses possible mechanisms that might explain these differences. The third paragraph </w:t>
-      </w:r>
-      <w:r>
-        <w:rPr>
-          <w:rFonts w:eastAsia="Helvetica Neue"/>
-          <w:color w:val="FF0000"/>
-        </w:rPr>
-        <w:t>describes the effects of abiotic factors on costs to acquire nitrogen, specifically honing in on the effect of nitrogen availability on these costs. The paragraph finishes by discussing the role of symbiotic nitrogen fixation on modulating variance in costs to acquire nitrogen across nitrogen availability gradients.</w:t>
-      </w:r>
-    </w:p>
-    <w:p>
-      <w:pPr>
-        <w:spacing w:line="360" w:lineRule="auto"/>
-        <w:rPr>
-          <w:rFonts w:eastAsia="Helvetica Neue"/>
-          <w:color w:val="FF0000"/>
-        </w:rPr>
-      </w:pPr>
-    </w:p>
-    <w:p>
-      <w:pPr>
-        <w:spacing w:line="360" w:lineRule="auto"/>
-        <w:rPr>
-          <w:rFonts w:eastAsia="Helvetica Neue"/>
-          <w:color w:val="FF0000"/>
-        </w:rPr>
-      </w:pPr>
-      <w:r>
-        <w:rPr>
-          <w:rFonts w:eastAsia="Helvetica Neue"/>
-          <w:color w:val="FF0000"/>
-        </w:rPr>
-        <w:t xml:space="preserve">Finally, </w:t>
-      </w:r>
-      <w:r>
-        <w:rPr>
-          <w:rFonts w:eastAsia="Helvetica Neue"/>
-          <w:color w:val="FF0000"/>
-        </w:rPr>
-        <w:t xml:space="preserve">we </w:t>
-      </w:r>
-      <w:r>
-        <w:rPr>
-          <w:rFonts w:eastAsia="Helvetica Neue"/>
-          <w:color w:val="FF0000"/>
-        </w:rPr>
-        <w:t>have removed the paragraph that summarizes results from Perkowski et al., (2021)</w:t>
+        <w:t>Second, we have revised the second and third paragraph that describe the biotic and abiotic controls on carbon costs to acquire nitrogen. The second paragraph now describes expected differences in costs to acquire nitrogen across acquisition strategies and poses possible mechanisms that might explain these differences</w:t>
+      </w:r>
+      <w:r>
+        <w:rPr>
+          <w:rFonts w:eastAsia="Helvetica Neue"/>
+          <w:color w:val="FF0000"/>
+        </w:rPr>
+        <w:t xml:space="preserve"> between species that rely on direct uptake and species that rely on symbioses with nitrogen-fixing bacteria. We have also included a brief explanation of the symbioses between plants and nitrogen-fixing bacteria</w:t>
+      </w:r>
+      <w:r>
+        <w:rPr>
+          <w:rFonts w:eastAsia="Helvetica Neue"/>
+          <w:color w:val="FF0000"/>
+        </w:rPr>
+        <w:t xml:space="preserve"> as the reviewer suggested</w:t>
       </w:r>
       <w:r>
         <w:rPr>
@@ -884,56 +875,53 @@
           <w:rFonts w:eastAsia="Helvetica Neue"/>
           <w:color w:val="FF0000"/>
         </w:rPr>
-        <w:t>T</w:t>
-      </w:r>
-      <w:r>
-        <w:rPr>
-          <w:rFonts w:eastAsia="Helvetica Neue"/>
-          <w:color w:val="FF0000"/>
-        </w:rPr>
-        <w:t>his</w:t>
-      </w:r>
-      <w:r>
-        <w:rPr>
-          <w:rFonts w:eastAsia="Helvetica Neue"/>
-          <w:color w:val="FF0000"/>
-        </w:rPr>
-        <w:t xml:space="preserve"> paragraph</w:t>
-      </w:r>
-      <w:r>
-        <w:rPr>
-          <w:rFonts w:eastAsia="Helvetica Neue"/>
-          <w:color w:val="FF0000"/>
-        </w:rPr>
-        <w:t xml:space="preserve"> was redundant to </w:t>
-      </w:r>
-      <w:r>
-        <w:rPr>
-          <w:rFonts w:eastAsia="Helvetica Neue"/>
-          <w:color w:val="FF0000"/>
-        </w:rPr>
-        <w:t xml:space="preserve">the </w:t>
-      </w:r>
-      <w:r>
-        <w:rPr>
-          <w:rFonts w:eastAsia="Helvetica Neue"/>
-          <w:color w:val="FF0000"/>
-        </w:rPr>
-        <w:t xml:space="preserve">previous paragraph and </w:t>
-      </w:r>
-      <w:r>
-        <w:rPr>
-          <w:rFonts w:eastAsia="Helvetica Neue"/>
-          <w:color w:val="FF0000"/>
-        </w:rPr>
-        <w:t xml:space="preserve">its removal </w:t>
-      </w:r>
-      <w:r>
-        <w:rPr>
-          <w:rFonts w:eastAsia="Helvetica Neue"/>
-          <w:color w:val="FF0000"/>
-        </w:rPr>
-        <w:t>helps streamline the information logic to the hypotheses and study objectives.</w:t>
+        <w:t xml:space="preserve">The third paragraph, which initially juggled effects of multiple abiotic factors on carbon costs to acquire nitrogen, now streamlines content by only discussing effects of nitrogen availability on carbon costs to </w:t>
+      </w:r>
+      <w:r>
+        <w:rPr>
+          <w:rFonts w:eastAsia="Helvetica Neue"/>
+          <w:color w:val="FF0000"/>
+        </w:rPr>
+        <w:t>acquire</w:t>
+      </w:r>
+      <w:r>
+        <w:rPr>
+          <w:rFonts w:eastAsia="Helvetica Neue"/>
+          <w:color w:val="FF0000"/>
+        </w:rPr>
+        <w:t xml:space="preserve"> nitrogen.</w:t>
+      </w:r>
+      <w:r>
+        <w:rPr>
+          <w:rFonts w:eastAsia="Helvetica Neue"/>
+          <w:color w:val="FF0000"/>
+        </w:rPr>
+        <w:t xml:space="preserve"> The paragraph finishes by discussing the role of symbiotic nitrogen fixation on modulating variance in costs to acquire nitrogen across nitrogen availability gradients.</w:t>
+      </w:r>
+    </w:p>
+    <w:p>
+      <w:pPr>
+        <w:spacing w:line="360" w:lineRule="auto"/>
+        <w:rPr>
+          <w:rFonts w:eastAsia="Helvetica Neue"/>
+          <w:color w:val="FF0000"/>
+        </w:rPr>
+      </w:pPr>
+    </w:p>
+    <w:p>
+      <w:pPr>
+        <w:spacing w:line="360" w:lineRule="auto"/>
+        <w:rPr>
+          <w:rFonts w:eastAsia="Helvetica Neue"/>
+          <w:color w:val="FF0000"/>
+        </w:rPr>
+      </w:pPr>
+      <w:r>
+        <w:rPr>
+          <w:rFonts w:eastAsia="Helvetica Neue"/>
+          <w:color w:val="FF0000"/>
+        </w:rPr>
+        <w:t>Finally, we have streamlined the introduction by removing the paragraph that summarizes results from Perkowski et al. (2021) as the content in this paragraph was redundant to the revised previous paragraph.</w:t>
       </w:r>
     </w:p>
     <w:p>
@@ -1074,7 +1062,14 @@
         <w:rPr>
           <w:color w:val="FF0000"/>
         </w:rPr>
-        <w:t>negative effect of inoculation on root biomass</w:t>
+        <w:t xml:space="preserve">negative effect of </w:t>
+      </w:r>
+      <w:r>
+        <w:rPr>
+          <w:color w:val="FF0000"/>
+        </w:rPr>
+        <w:lastRenderedPageBreak/>
+        <w:t>inoculation on root biomass</w:t>
       </w:r>
       <w:r>
         <w:rPr>
@@ -1188,7 +1183,6 @@
         <w:rPr>
           <w:color w:val="FF0000"/>
         </w:rPr>
-        <w:lastRenderedPageBreak/>
         <w:t xml:space="preserve">We have </w:t>
       </w:r>
       <w:r>
@@ -1251,7 +1245,21 @@
         <w:rPr>
           <w:color w:val="FF0000"/>
         </w:rPr>
-        <w:t xml:space="preserve">The analyses indicate that increasing nitrogen fertilization decreased both root nodule: root biomass </w:t>
+        <w:t xml:space="preserve">The analyses indicate that increasing nitrogen fertilization decreased both root </w:t>
+      </w:r>
+      <w:proofErr w:type="spellStart"/>
+      <w:r>
+        <w:rPr>
+          <w:color w:val="FF0000"/>
+        </w:rPr>
+        <w:t>nodule:root</w:t>
+      </w:r>
+      <w:proofErr w:type="spellEnd"/>
+      <w:r>
+        <w:rPr>
+          <w:color w:val="FF0000"/>
+        </w:rPr>
+        <w:t xml:space="preserve"> biomass </w:t>
       </w:r>
       <w:r>
         <w:rPr>
@@ -1277,7 +1285,19 @@
         <w:rPr>
           <w:color w:val="FF0000"/>
         </w:rPr>
-        <w:t xml:space="preserve">=, </w:t>
+        <w:t>=</w:t>
+      </w:r>
+      <w:r>
+        <w:rPr>
+          <w:color w:val="FF0000"/>
+        </w:rPr>
+        <w:t>4.663</w:t>
+      </w:r>
+      <w:r>
+        <w:rPr>
+          <w:color w:val="FF0000"/>
+        </w:rPr>
+        <w:t xml:space="preserve">, </w:t>
       </w:r>
       <w:r>
         <w:rPr>
@@ -1582,7 +1602,31 @@
         <w:rPr>
           <w:color w:val="FF0000"/>
         </w:rPr>
-        <w:t xml:space="preserve">, we have modified the Discussion subsection that interprets root nodulation data, notably fixing our misinterpretation of </w:t>
+        <w:t>, we have modified the Discussion subsection that interprets root nodulation data</w:t>
+      </w:r>
+      <w:r>
+        <w:rPr>
+          <w:color w:val="FF0000"/>
+        </w:rPr>
+        <w:t>. We have also</w:t>
+      </w:r>
+      <w:r>
+        <w:rPr>
+          <w:color w:val="FF0000"/>
+        </w:rPr>
+        <w:t xml:space="preserve"> </w:t>
+      </w:r>
+      <w:r>
+        <w:rPr>
+          <w:color w:val="FF0000"/>
+        </w:rPr>
+        <w:t>fixed</w:t>
+      </w:r>
+      <w:r>
+        <w:rPr>
+          <w:color w:val="FF0000"/>
+        </w:rPr>
+        <w:t xml:space="preserve"> our misinterpretation of </w:t>
       </w:r>
       <w:proofErr w:type="spellStart"/>
       <w:r>
@@ -1623,6 +1667,170 @@
           <w:color w:val="FF0000"/>
         </w:rPr>
         <w:t>. This subsection is copied below for ease of review:</w:t>
+      </w:r>
+    </w:p>
+    <w:p>
+      <w:pPr>
+        <w:spacing w:line="360" w:lineRule="auto"/>
+        <w:rPr>
+          <w:color w:val="FF0000"/>
+        </w:rPr>
+      </w:pPr>
+    </w:p>
+    <w:p>
+      <w:pPr>
+        <w:spacing w:line="360" w:lineRule="auto"/>
+        <w:ind w:left="720"/>
+        <w:rPr>
+          <w:color w:val="FF0000"/>
+        </w:rPr>
+      </w:pPr>
+      <w:r>
+        <w:rPr>
+          <w:color w:val="FF0000"/>
+        </w:rPr>
+        <w:t>“</w:t>
+      </w:r>
+      <w:r>
+        <w:rPr>
+          <w:color w:val="FF0000"/>
+        </w:rPr>
+        <w:t xml:space="preserve">Consistent with our hypothesis, root nodulation and plant investment toward symbiotic nitrogen fixation decreased with increasing nitrogen fertilization in inoculated plants. These patterns corresponded with diminished effects of inoculation treatment on </w:t>
+      </w:r>
+      <w:r>
+        <w:rPr>
+          <w:color w:val="FF0000"/>
+        </w:rPr>
+        <w:lastRenderedPageBreak/>
+        <w:t xml:space="preserve">belowground biomass carbon, whole-plant nitrogen biomass, and total leaf area with increasing nitrogen fertilization. These results are consistent with previous results showing that plants decrease reliance on nitrogen-fixing symbionts as soil nitrogen availability increases </w:t>
+      </w:r>
+      <w:sdt>
+        <w:sdtPr>
+          <w:rPr>
+            <w:color w:val="FF0000"/>
+          </w:rPr>
+          <w:tag w:val="MENDELEY_CITATION_v3_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"/>
+          <w:id w:val="1396856024"/>
+          <w:placeholder>
+            <w:docPart w:val="57D83A6C5A129C4499F62FEE5D280CF1"/>
+          </w:placeholder>
+        </w:sdtPr>
+        <w:sdtContent>
+          <w:r>
+            <w:rPr>
+              <w:color w:val="FF0000"/>
+            </w:rPr>
+            <w:t>(</w:t>
+          </w:r>
+          <w:proofErr w:type="spellStart"/>
+          <w:r>
+            <w:rPr>
+              <w:color w:val="FF0000"/>
+            </w:rPr>
+            <w:t>Vitousek</w:t>
+          </w:r>
+          <w:proofErr w:type="spellEnd"/>
+          <w:r>
+            <w:rPr>
+              <w:color w:val="FF0000"/>
+            </w:rPr>
+            <w:t xml:space="preserve"> </w:t>
+          </w:r>
+          <w:r>
+            <w:rPr>
+              <w:i/>
+              <w:iCs/>
+              <w:color w:val="FF0000"/>
+            </w:rPr>
+            <w:t>et al.</w:t>
+          </w:r>
+          <w:r>
+            <w:rPr>
+              <w:color w:val="FF0000"/>
+            </w:rPr>
+            <w:t xml:space="preserve"> 2002; Perkowski </w:t>
+          </w:r>
+          <w:r>
+            <w:rPr>
+              <w:i/>
+              <w:iCs/>
+              <w:color w:val="FF0000"/>
+            </w:rPr>
+            <w:t>et al.</w:t>
+          </w:r>
+          <w:r>
+            <w:rPr>
+              <w:color w:val="FF0000"/>
+            </w:rPr>
+            <w:t xml:space="preserve"> 2021)</w:t>
+          </w:r>
+        </w:sdtContent>
+      </w:sdt>
+      <w:r>
+        <w:rPr>
+          <w:color w:val="FF0000"/>
+        </w:rPr>
+        <w:t xml:space="preserve">. Though recent work suggests that plants can still acquire nitrogen through symbiotic nitrogen fixation under high nitrogen availability </w:t>
+      </w:r>
+      <w:sdt>
+        <w:sdtPr>
+          <w:rPr>
+            <w:color w:val="FF0000"/>
+          </w:rPr>
+          <w:tag w:val="MENDELEY_CITATION_v3_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"/>
+          <w:id w:val="-1313790308"/>
+          <w:placeholder>
+            <w:docPart w:val="57D83A6C5A129C4499F62FEE5D280CF1"/>
+          </w:placeholder>
+        </w:sdtPr>
+        <w:sdtContent>
+          <w:r>
+            <w:rPr>
+              <w:color w:val="FF0000"/>
+            </w:rPr>
+            <w:t>(</w:t>
+          </w:r>
+          <w:proofErr w:type="spellStart"/>
+          <w:r>
+            <w:rPr>
+              <w:color w:val="FF0000"/>
+            </w:rPr>
+            <w:t>Menge</w:t>
+          </w:r>
+          <w:proofErr w:type="spellEnd"/>
+          <w:r>
+            <w:rPr>
+              <w:color w:val="FF0000"/>
+            </w:rPr>
+            <w:t xml:space="preserve"> </w:t>
+          </w:r>
+          <w:r>
+            <w:rPr>
+              <w:i/>
+              <w:iCs/>
+              <w:color w:val="FF0000"/>
+            </w:rPr>
+            <w:t>et al.</w:t>
+          </w:r>
+          <w:r>
+            <w:rPr>
+              <w:color w:val="FF0000"/>
+            </w:rPr>
+            <w:t xml:space="preserve"> 2023)</w:t>
+          </w:r>
+        </w:sdtContent>
+      </w:sdt>
+      <w:r>
+        <w:rPr>
+          <w:color w:val="FF0000"/>
+        </w:rPr>
+        <w:t>, these patterns indicate that inoculated individuals likely shifted their dominant mode of nitrogen acquisition away from nitrogen fixation and toward direct uptake pathways with increasing nitrogen fertilization.</w:t>
+      </w:r>
+      <w:r>
+        <w:rPr>
+          <w:color w:val="FF0000"/>
+        </w:rPr>
+        <w:t>”</w:t>
       </w:r>
     </w:p>
     <w:p>
@@ -1676,14 +1884,7 @@
         <w:rPr>
           <w:color w:val="FF0000"/>
         </w:rPr>
-        <w:t xml:space="preserve"> et al. (2023) has been corrected. This was accomplished by removing “even if investment in the nitrogen fixation pathway trends in a negative direction” at </w:t>
-      </w:r>
-      <w:r>
-        <w:rPr>
-          <w:color w:val="FF0000"/>
-        </w:rPr>
-        <w:lastRenderedPageBreak/>
-        <w:t xml:space="preserve">the end of the sentence starting on line </w:t>
+        <w:t xml:space="preserve"> et al. (2023) has been corrected. This was accomplished by removing “even if investment in the nitrogen fixation pathway trends in a negative direction” at the end of the sentence starting on line </w:t>
       </w:r>
       <w:r>
         <w:rPr>
@@ -1815,21 +2016,25 @@
         <w:t>(</w:t>
       </w:r>
       <w:r>
-        <w:t>which is not what you found). Authors have clearly thought about terminology in detail - just wanted to mention that the phrases can be wordy and slightly difficult to interpret when reading through for the first time.</w:t>
-      </w:r>
-    </w:p>
-    <w:p>
-      <w:pPr>
-        <w:spacing w:line="360" w:lineRule="auto"/>
-        <w:rPr>
-          <w:color w:val="FF0000"/>
-        </w:rPr>
-      </w:pPr>
-      <w:r>
-        <w:rPr>
-          <w:color w:val="FF0000"/>
-        </w:rPr>
-        <w:t>Thank you for your kind words about our revision. We agree and have changed this wording throughout the Discussion to clarify these responses.</w:t>
+        <w:t xml:space="preserve">which is not what you found). Authors have clearly thought about </w:t>
+      </w:r>
+      <w:r>
+        <w:lastRenderedPageBreak/>
+        <w:t>terminology in detail - just wanted to mention that the phrases can be wordy and slightly difficult to interpret when reading through for the first time.</w:t>
+      </w:r>
+    </w:p>
+    <w:p>
+      <w:pPr>
+        <w:spacing w:line="360" w:lineRule="auto"/>
+        <w:rPr>
+          <w:color w:val="FF0000"/>
+        </w:rPr>
+      </w:pPr>
+      <w:r>
+        <w:rPr>
+          <w:color w:val="FF0000"/>
+        </w:rPr>
+        <w:t>Thank you for your kind words about our revision. We have changed this wording throughout the Discussion to clarify these responses.</w:t>
       </w:r>
       <w:r>
         <w:rPr>
@@ -1859,13 +2064,13 @@
         <w:rPr>
           <w:color w:val="FF0000"/>
         </w:rPr>
-        <w:t xml:space="preserve"> its focus on carbon costs to acquire nitrogen as the integrated trait and </w:t>
-      </w:r>
-      <w:r>
-        <w:rPr>
-          <w:color w:val="FF0000"/>
-        </w:rPr>
-        <w:t xml:space="preserve">as much focus on its component parts. </w:t>
+        <w:t xml:space="preserve"> its focus on carbon costs to acquire nitrogen as the integrated trait</w:t>
+      </w:r>
+      <w:r>
+        <w:rPr>
+          <w:color w:val="FF0000"/>
+        </w:rPr>
+        <w:t xml:space="preserve">. </w:t>
       </w:r>
       <w:r>
         <w:rPr>
@@ -1895,18 +2100,64 @@
         <w:rPr>
           <w:color w:val="FF0000"/>
         </w:rPr>
-        <w:t>It should be noted that we have not changed these terms in the Introduction, as establishing the variance in costs to acquire nitrogen across acquisition strategies and abiotic factors is a central part of our story setup and experiment motivation.</w:t>
-      </w:r>
-      <w:r>
-        <w:rPr>
-          <w:color w:val="FF0000"/>
-        </w:rPr>
-        <w:t xml:space="preserve"> However, we have added greater emphasis on the component parts when explaining expected variation in costs to acquire nitrogen in the Introduction with the hope that this will make patterns easier to digest and understand.</w:t>
-      </w:r>
-    </w:p>
-    <w:p>
-      <w:pPr>
-        <w:spacing w:line="360" w:lineRule="auto"/>
+        <w:t xml:space="preserve">It should be noted that we have not changed these terms in the Introduction, as establishing the variance in costs to acquire nitrogen across acquisition strategies and </w:t>
+      </w:r>
+      <w:r>
+        <w:rPr>
+          <w:color w:val="FF0000"/>
+        </w:rPr>
+        <w:t>nutrient availability gradients</w:t>
+      </w:r>
+      <w:r>
+        <w:rPr>
+          <w:color w:val="FF0000"/>
+        </w:rPr>
+        <w:t xml:space="preserve"> is a central part of our story setup and experiment motivation.</w:t>
+      </w:r>
+      <w:r>
+        <w:rPr>
+          <w:color w:val="FF0000"/>
+        </w:rPr>
+        <w:t xml:space="preserve"> However, </w:t>
+      </w:r>
+      <w:r>
+        <w:rPr>
+          <w:color w:val="FF0000"/>
+        </w:rPr>
+        <w:t xml:space="preserve">we have added a sentence that explicitly explains what carbon costs to acquire nitrogen are (line </w:t>
+      </w:r>
+      <w:r>
+        <w:rPr>
+          <w:color w:val="FF0000"/>
+          <w:highlight w:val="yellow"/>
+        </w:rPr>
+        <w:t>XX</w:t>
+      </w:r>
+      <w:r>
+        <w:rPr>
+          <w:color w:val="FF0000"/>
+        </w:rPr>
+        <w:t>) and have added greater emphasis on its component parts (belowground carbon allocation, whole-plant nitrogen biomass) where relevant</w:t>
+      </w:r>
+      <w:r>
+        <w:rPr>
+          <w:color w:val="FF0000"/>
+        </w:rPr>
+        <w:t xml:space="preserve"> to understand the mechanisms that drive variance in these costs</w:t>
+      </w:r>
+      <w:r>
+        <w:rPr>
+          <w:color w:val="FF0000"/>
+        </w:rPr>
+        <w:t>. These changes throughout were done with the hope that this will make observed patterns and their interpretations easier to digest and understand.</w:t>
+      </w:r>
+    </w:p>
+    <w:p>
+      <w:pPr>
+        <w:spacing w:line="360" w:lineRule="auto"/>
+        <w:rPr>
+          <w:color w:val="FF0000"/>
+        </w:rPr>
       </w:pPr>
     </w:p>
     <w:p>
@@ -1915,6 +2166,39 @@
       </w:pPr>
       <w:r>
         <w:t>• Authors did a great job addressing comments in the introduction overall. I would still suggest that some of the information in the first two paragraphs (i.e. different N acquisition strategies) could be streamlined as it is not directly related to the specific study.</w:t>
+      </w:r>
+    </w:p>
+    <w:p>
+      <w:pPr>
+        <w:spacing w:line="360" w:lineRule="auto"/>
+        <w:rPr>
+          <w:color w:val="FF0000"/>
+        </w:rPr>
+      </w:pPr>
+      <w:r>
+        <w:rPr>
+          <w:color w:val="FF0000"/>
+        </w:rPr>
+        <w:t xml:space="preserve">We thank the reviewer for their kind words. </w:t>
+      </w:r>
+      <w:r>
+        <w:rPr>
+          <w:color w:val="FF0000"/>
+        </w:rPr>
+        <w:t>In accordance with suggestions from the first reviewer’s initial comments, we have largely reorganized the Introduction to streamline content and provide relevant background needed to understand experiment motivations. A summary of these changes is presented in our response to the first reviewer.</w:t>
+      </w:r>
+    </w:p>
+    <w:p>
+      <w:pPr>
+        <w:spacing w:line="360" w:lineRule="auto"/>
+      </w:pPr>
+    </w:p>
+    <w:p>
+      <w:pPr>
+        <w:spacing w:line="360" w:lineRule="auto"/>
+      </w:pPr>
+      <w:r>
+        <w:t>• L132-137: Not sure this level of detail is necessary in the introduction. You might consider explaining this phenomenon (as is done in the previous paragraph) and citing this study rather than outlining the results of this study.</w:t>
       </w:r>
     </w:p>
     <w:p>
@@ -1930,123 +2214,7 @@
         <w:rPr>
           <w:color w:val="FF0000"/>
         </w:rPr>
-        <w:lastRenderedPageBreak/>
-        <w:t xml:space="preserve">We thank the reviewer for their kind words. </w:t>
-      </w:r>
-      <w:r>
-        <w:rPr>
-          <w:color w:val="FF0000"/>
-        </w:rPr>
-        <w:t>W</w:t>
-      </w:r>
-      <w:r>
-        <w:rPr>
-          <w:color w:val="FF0000"/>
-        </w:rPr>
-        <w:t>e have largely re</w:t>
-      </w:r>
-      <w:r>
-        <w:rPr>
-          <w:color w:val="FF0000"/>
-        </w:rPr>
-        <w:t xml:space="preserve">organized the Introduction in efforts </w:t>
-      </w:r>
-      <w:r>
-        <w:rPr>
-          <w:color w:val="FF0000"/>
-        </w:rPr>
-        <w:t>to streamline the</w:t>
-      </w:r>
-      <w:r>
-        <w:rPr>
-          <w:color w:val="FF0000"/>
-        </w:rPr>
-        <w:t xml:space="preserve"> content </w:t>
-      </w:r>
-      <w:r>
-        <w:rPr>
-          <w:color w:val="FF0000"/>
-        </w:rPr>
-        <w:t xml:space="preserve">and </w:t>
-      </w:r>
-      <w:r>
-        <w:rPr>
-          <w:color w:val="FF0000"/>
-        </w:rPr>
-        <w:t>provid</w:t>
-      </w:r>
-      <w:r>
-        <w:rPr>
-          <w:color w:val="FF0000"/>
-        </w:rPr>
-        <w:t>e</w:t>
-      </w:r>
-      <w:r>
-        <w:rPr>
-          <w:color w:val="FF0000"/>
-        </w:rPr>
-        <w:t xml:space="preserve"> sufficient background</w:t>
-      </w:r>
-      <w:r>
-        <w:rPr>
-          <w:color w:val="FF0000"/>
-        </w:rPr>
-        <w:t xml:space="preserve"> needed</w:t>
-      </w:r>
-      <w:r>
-        <w:rPr>
-          <w:color w:val="FF0000"/>
-        </w:rPr>
-        <w:t xml:space="preserve"> to understand the experiment motivations and hypotheses our </w:t>
-      </w:r>
-      <w:r>
-        <w:rPr>
-          <w:color w:val="FF0000"/>
-        </w:rPr>
-        <w:t xml:space="preserve">study </w:t>
-      </w:r>
-      <w:r>
-        <w:rPr>
-          <w:color w:val="FF0000"/>
-        </w:rPr>
-        <w:t>s</w:t>
-      </w:r>
-      <w:r>
-        <w:rPr>
-          <w:color w:val="FF0000"/>
-        </w:rPr>
-        <w:t>ought</w:t>
-      </w:r>
-      <w:r>
-        <w:rPr>
-          <w:color w:val="FF0000"/>
-        </w:rPr>
-        <w:t xml:space="preserve"> to address.</w:t>
-      </w:r>
-      <w:r>
-        <w:rPr>
-          <w:color w:val="FF0000"/>
-        </w:rPr>
-        <w:t xml:space="preserve"> </w:t>
-      </w:r>
-      <w:r>
-        <w:rPr>
-          <w:color w:val="FF0000"/>
-        </w:rPr>
-        <w:t>A summary of these changes is presented in our response to the first reviewer.</w:t>
-      </w:r>
-    </w:p>
-    <w:p>
-      <w:pPr>
-        <w:spacing w:line="360" w:lineRule="auto"/>
-      </w:pPr>
-    </w:p>
-    <w:p>
-      <w:pPr>
-        <w:spacing w:line="360" w:lineRule="auto"/>
-      </w:pPr>
-      <w:r>
-        <w:t>• L132-137: Not sure this level of detail is necessary in the introduction. You might consider explaining this phenomenon (as is done in the previous paragraph) and citing this study rather than outlining the results of this study.</w:t>
+        <w:t>We agree, and have actually decided to remove this paragraph from the manuscript as it was redundant to the end of the previous paragraph.</w:t>
       </w:r>
     </w:p>
     <w:p>
@@ -2055,30 +2223,15 @@
         <w:rPr>
           <w:rStyle w:val="apple-converted-space"/>
           <w:rFonts w:eastAsiaTheme="majorEastAsia"/>
-          <w:color w:val="FF0000"/>
-        </w:rPr>
-      </w:pPr>
-      <w:r>
-        <w:rPr>
-          <w:color w:val="FF0000"/>
-        </w:rPr>
-        <w:t>We agree, and have actually decided to remove this paragraph from the manuscript as it was redundant to the end of the previous paragraph.</w:t>
-      </w:r>
-    </w:p>
-    <w:p>
-      <w:pPr>
-        <w:spacing w:line="360" w:lineRule="auto"/>
-        <w:rPr>
-          <w:rStyle w:val="apple-converted-space"/>
-          <w:rFonts w:eastAsiaTheme="majorEastAsia"/>
-        </w:rPr>
-      </w:pPr>
-    </w:p>
-    <w:p>
-      <w:pPr>
-        <w:spacing w:line="360" w:lineRule="auto"/>
-      </w:pPr>
-      <w:r>
+        </w:rPr>
+      </w:pPr>
+    </w:p>
+    <w:p>
+      <w:pPr>
+        <w:spacing w:line="360" w:lineRule="auto"/>
+      </w:pPr>
+      <w:r>
+        <w:lastRenderedPageBreak/>
         <w:t>• L400-402: This sentence is confusing - it reads as though you are drawing conclusions about N addition within each N addition treatment separately?</w:t>
       </w:r>
     </w:p>
@@ -3065,6 +3218,577 @@
 </w:styles>
 </file>
 
+<file path=word/glossary/document.xml><?xml version="1.0" encoding="utf-8"?>
+<w:glossaryDocument xmlns:wpc="http://schemas.microsoft.com/office/word/2010/wordprocessingCanvas" xmlns:cx="http://schemas.microsoft.com/office/drawing/2014/chartex" xmlns:cx1="http://schemas.microsoft.com/office/drawing/2015/9/8/chartex" xmlns:cx2="http://schemas.microsoft.com/office/drawing/2015/10/21/chartex" xmlns:cx3="http://schemas.microsoft.com/office/drawing/2016/5/9/chartex" xmlns:cx4="http://schemas.microsoft.com/office/drawing/2016/5/10/chartex" xmlns:cx5="http://schemas.microsoft.com/office/drawing/2016/5/11/chartex" xmlns:cx6="http://schemas.microsoft.com/office/drawing/2016/5/12/chartex" xmlns:cx7="http://schemas.microsoft.com/office/drawing/2016/5/13/chartex" xmlns:cx8="http://schemas.microsoft.com/office/drawing/2016/5/14/chartex" xmlns:mc="http://schemas.openxmlformats.org/markup-compatibility/2006" xmlns:aink="http://schemas.microsoft.com/office/drawing/2016/ink" xmlns:am3d="http://schemas.microsoft.com/office/drawing/2017/model3d" xmlns:o="urn:schemas-microsoft-com:office:office" xmlns:oel="http://schemas.microsoft.com/office/2019/extlst" xmlns:r="http://schemas.openxmlformats.org/officeDocument/2006/relationships" xmlns:m="http://schemas.openxmlformats.org/officeDocument/2006/math" xmlns:v="urn:schemas-microsoft-com:vml" xmlns:wp14="http://schemas.microsoft.com/office/word/2010/wordprocessingDrawing" xmlns:wp="http://schemas.openxmlformats.org/drawingml/2006/wordprocessingDrawing" xmlns:w10="urn:schemas-microsoft-com:office:word" xmlns:w="http://schemas.openxmlformats.org/wordprocessingml/2006/main" xmlns:w14="http://schemas.microsoft.com/office/word/2010/wordml" xmlns:w15="http://schemas.microsoft.com/office/word/2012/wordml" xmlns:w16cex="http://schemas.microsoft.com/office/word/2018/wordml/cex" xmlns:w16cid="http://schemas.microsoft.com/office/word/2016/wordml/cid" xmlns:w16="http://schemas.microsoft.com/office/word/2018/wordml" xmlns:w16du="http://schemas.microsoft.com/office/word/2023/wordml/word16du" xmlns:w16sdtdh="http://schemas.microsoft.com/office/word/2020/wordml/sdtdatahash" xmlns:w16se="http://schemas.microsoft.com/office/word/2015/wordml/symex" xmlns:wpg="http://schemas.microsoft.com/office/word/2010/wordprocessingGroup" xmlns:wpi="http://schemas.microsoft.com/office/word/2010/wordprocessingInk" xmlns:wne="http://schemas.microsoft.com/office/word/2006/wordml" xmlns:wps="http://schemas.microsoft.com/office/word/2010/wordprocessingShape" mc:Ignorable="w14 w15 w16se w16cid w16 w16cex w16sdtdh w16du wp14">
+  <w:docParts>
+    <w:docPart>
+      <w:docPartPr>
+        <w:name w:val="57D83A6C5A129C4499F62FEE5D280CF1"/>
+        <w:category>
+          <w:name w:val="General"/>
+          <w:gallery w:val="placeholder"/>
+        </w:category>
+        <w:types>
+          <w:type w:val="bbPlcHdr"/>
+        </w:types>
+        <w:behaviors>
+          <w:behavior w:val="content"/>
+        </w:behaviors>
+        <w:guid w:val="{7C0C6BD0-DB81-2E43-81DB-D1976758C255}"/>
+      </w:docPartPr>
+      <w:docPartBody>
+        <w:p>
+          <w:pPr>
+            <w:pStyle w:val="57D83A6C5A129C4499F62FEE5D280CF1"/>
+          </w:pPr>
+          <w:r>
+            <w:rPr>
+              <w:rStyle w:val="PlaceholderText"/>
+            </w:rPr>
+            <w:t>Click or tap here to enter text.</w:t>
+          </w:r>
+        </w:p>
+      </w:docPartBody>
+    </w:docPart>
+  </w:docParts>
+</w:glossaryDocument>
+</file>
+
+<file path=word/glossary/fontTable.xml><?xml version="1.0" encoding="utf-8"?>
+<w:fonts xmlns:mc="http://schemas.openxmlformats.org/markup-compatibility/2006" xmlns:r="http://schemas.openxmlformats.org/officeDocument/2006/relationships" xmlns:w="http://schemas.openxmlformats.org/wordprocessingml/2006/main" xmlns:w14="http://schemas.microsoft.com/office/word/2010/wordml" xmlns:w15="http://schemas.microsoft.com/office/word/2012/wordml" xmlns:w16cex="http://schemas.microsoft.com/office/word/2018/wordml/cex" xmlns:w16cid="http://schemas.microsoft.com/office/word/2016/wordml/cid" xmlns:w16="http://schemas.microsoft.com/office/word/2018/wordml" xmlns:w16du="http://schemas.microsoft.com/office/word/2023/wordml/word16du" xmlns:w16sdtdh="http://schemas.microsoft.com/office/word/2020/wordml/sdtdatahash" xmlns:w16se="http://schemas.microsoft.com/office/word/2015/wordml/symex" mc:Ignorable="w14 w15 w16se w16cid w16 w16cex w16sdtdh w16du">
+  <w:font w:name="Times New Roman">
+    <w:panose1 w:val="02020603050405020304"/>
+    <w:charset w:val="00"/>
+    <w:family w:val="roman"/>
+    <w:pitch w:val="variable"/>
+    <w:sig w:usb0="E0002EFF" w:usb1="C000785B" w:usb2="00000009" w:usb3="00000000" w:csb0="000001FF" w:csb1="00000000"/>
+  </w:font>
+  <w:font w:name="Aptos">
+    <w:panose1 w:val="020B0004020202020204"/>
+    <w:charset w:val="00"/>
+    <w:family w:val="swiss"/>
+    <w:pitch w:val="variable"/>
+    <w:sig w:usb0="20000287" w:usb1="00000003" w:usb2="00000000" w:usb3="00000000" w:csb0="0000019F" w:csb1="00000000"/>
+  </w:font>
+  <w:font w:name="Times New Roman (Body CS)">
+    <w:altName w:val="Times New Roman"/>
+    <w:panose1 w:val="020B0604020202020204"/>
+    <w:charset w:val="00"/>
+    <w:family w:val="roman"/>
+    <w:pitch w:val="variable"/>
+    <w:sig w:usb0="E0002AEF" w:usb1="C0007841" w:usb2="00000009" w:usb3="00000000" w:csb0="000001FF" w:csb1="00000000"/>
+  </w:font>
+  <w:font w:name="Aptos Display">
+    <w:panose1 w:val="020B0004020202020204"/>
+    <w:charset w:val="00"/>
+    <w:family w:val="swiss"/>
+    <w:pitch w:val="variable"/>
+    <w:sig w:usb0="20000287" w:usb1="00000003" w:usb2="00000000" w:usb3="00000000" w:csb0="0000019F" w:csb1="00000000"/>
+  </w:font>
+  <w:font w:name="Helvetica Neue">
+    <w:panose1 w:val="02000503000000020004"/>
+    <w:charset w:val="00"/>
+    <w:family w:val="auto"/>
+    <w:pitch w:val="variable"/>
+    <w:sig w:usb0="E50002FF" w:usb1="500079DB" w:usb2="00000010" w:usb3="00000000" w:csb0="00000001" w:csb1="00000000"/>
+  </w:font>
+</w:fonts>
+</file>
+
+<file path=word/glossary/settings.xml><?xml version="1.0" encoding="utf-8"?>
+<w:settings xmlns:mc="http://schemas.openxmlformats.org/markup-compatibility/2006" xmlns:o="urn:schemas-microsoft-com:office:office" xmlns:r="http://schemas.openxmlformats.org/officeDocument/2006/relationships" xmlns:m="http://schemas.openxmlformats.org/officeDocument/2006/math" xmlns:v="urn:schemas-microsoft-com:vml" xmlns:w10="urn:schemas-microsoft-com:office:word" xmlns:w="http://schemas.openxmlformats.org/wordprocessingml/2006/main" xmlns:w14="http://schemas.microsoft.com/office/word/2010/wordml" xmlns:w15="http://schemas.microsoft.com/office/word/2012/wordml" xmlns:w16cex="http://schemas.microsoft.com/office/word/2018/wordml/cex" xmlns:w16cid="http://schemas.microsoft.com/office/word/2016/wordml/cid" xmlns:w16="http://schemas.microsoft.com/office/word/2018/wordml" xmlns:w16du="http://schemas.microsoft.com/office/word/2023/wordml/word16du" xmlns:w16sdtdh="http://schemas.microsoft.com/office/word/2020/wordml/sdtdatahash" xmlns:w16se="http://schemas.microsoft.com/office/word/2015/wordml/symex" xmlns:sl="http://schemas.openxmlformats.org/schemaLibrary/2006/main" mc:Ignorable="w14 w15 w16se w16cid w16 w16cex w16sdtdh w16du">
+  <w:view w:val="normal"/>
+  <w:revisionView w:comments="0"/>
+  <w:defaultTabStop w:val="720"/>
+  <w:characterSpacingControl w:val="doNotCompress"/>
+  <w:compat>
+    <w:useFELayout/>
+    <w:compatSetting w:name="compatibilityMode" w:uri="http://schemas.microsoft.com/office/word" w:val="15"/>
+    <w:compatSetting w:name="overrideTableStyleFontSizeAndJustification" w:uri="http://schemas.microsoft.com/office/word" w:val="1"/>
+    <w:compatSetting w:name="enableOpenTypeFeatures" w:uri="http://schemas.microsoft.com/office/word" w:val="1"/>
+    <w:compatSetting w:name="doNotFlipMirrorIndents" w:uri="http://schemas.microsoft.com/office/word" w:val="1"/>
+    <w:compatSetting w:name="differentiateMultirowTableHeaders" w:uri="http://schemas.microsoft.com/office/word" w:val="1"/>
+    <w:compatSetting w:name="useWord2013TrackBottomHyphenation" w:uri="http://schemas.microsoft.com/office/word" w:val="0"/>
+  </w:compat>
+  <w:rsids>
+    <w:rsidRoot w:val="008B5BE8"/>
+    <w:rsid w:val="008B5BE8"/>
+    <w:rsid w:val="008F08FE"/>
+    <w:rsid w:val="00A102B6"/>
+  </w:rsids>
+  <m:mathPr>
+    <m:mathFont m:val="Cambria Math"/>
+    <m:brkBin m:val="before"/>
+    <m:brkBinSub m:val="--"/>
+    <m:smallFrac m:val="0"/>
+    <m:dispDef/>
+    <m:lMargin m:val="0"/>
+    <m:rMargin m:val="0"/>
+    <m:defJc m:val="centerGroup"/>
+    <m:wrapIndent m:val="1440"/>
+    <m:intLim m:val="subSup"/>
+    <m:naryLim m:val="undOvr"/>
+  </m:mathPr>
+  <w:themeFontLang w:val="en-US"/>
+  <w:clrSchemeMapping w:bg1="light1" w:t1="dark1" w:bg2="light2" w:t2="dark2" w:accent1="accent1" w:accent2="accent2" w:accent3="accent3" w:accent4="accent4" w:accent5="accent5" w:accent6="accent6" w:hyperlink="hyperlink" w:followedHyperlink="followedHyperlink"/>
+  <w:decimalSymbol w:val="."/>
+  <w:listSeparator w:val=","/>
+  <w15:chartTrackingRefBased/>
+</w:settings>
+</file>
+
+<file path=word/glossary/styles.xml><?xml version="1.0" encoding="utf-8"?>
+<w:styles xmlns:mc="http://schemas.openxmlformats.org/markup-compatibility/2006" xmlns:r="http://schemas.openxmlformats.org/officeDocument/2006/relationships" xmlns:w="http://schemas.openxmlformats.org/wordprocessingml/2006/main" xmlns:w14="http://schemas.microsoft.com/office/word/2010/wordml" xmlns:w15="http://schemas.microsoft.com/office/word/2012/wordml" xmlns:w16cex="http://schemas.microsoft.com/office/word/2018/wordml/cex" xmlns:w16cid="http://schemas.microsoft.com/office/word/2016/wordml/cid" xmlns:w16="http://schemas.microsoft.com/office/word/2018/wordml" xmlns:w16du="http://schemas.microsoft.com/office/word/2023/wordml/word16du" xmlns:w16sdtdh="http://schemas.microsoft.com/office/word/2020/wordml/sdtdatahash" xmlns:w16se="http://schemas.microsoft.com/office/word/2015/wordml/symex" mc:Ignorable="w14 w15 w16se w16cid w16 w16cex w16sdtdh w16du">
+  <w:docDefaults>
+    <w:rPrDefault>
+      <w:rPr>
+        <w:rFonts w:asciiTheme="minorHAnsi" w:eastAsiaTheme="minorEastAsia" w:hAnsiTheme="minorHAnsi" w:cstheme="minorBidi"/>
+        <w:kern w:val="2"/>
+        <w:sz w:val="24"/>
+        <w:szCs w:val="24"/>
+        <w:lang w:val="en-US" w:eastAsia="en-US" w:bidi="ar-SA"/>
+        <w14:ligatures w14:val="standardContextual"/>
+      </w:rPr>
+    </w:rPrDefault>
+    <w:pPrDefault>
+      <w:pPr>
+        <w:spacing w:after="160" w:line="278" w:lineRule="auto"/>
+      </w:pPr>
+    </w:pPrDefault>
+  </w:docDefaults>
+  <w:latentStyles w:defLockedState="0" w:defUIPriority="99" w:defSemiHidden="0" w:defUnhideWhenUsed="0" w:defQFormat="0" w:count="376">
+    <w:lsdException w:name="Normal" w:uiPriority="0" w:qFormat="1"/>
+    <w:lsdException w:name="heading 1" w:uiPriority="9" w:qFormat="1"/>
+    <w:lsdException w:name="heading 2" w:semiHidden="1" w:uiPriority="9" w:unhideWhenUsed="1" w:qFormat="1"/>
+    <w:lsdException w:name="heading 3" w:semiHidden="1" w:uiPriority="9" w:unhideWhenUsed="1" w:qFormat="1"/>
+    <w:lsdException w:name="heading 4" w:semiHidden="1" w:uiPriority="9" w:unhideWhenUsed="1" w:qFormat="1"/>
+    <w:lsdException w:name="heading 5" w:semiHidden="1" w:uiPriority="9" w:unhideWhenUsed="1" w:qFormat="1"/>
+    <w:lsdException w:name="heading 6" w:semiHidden="1" w:uiPriority="9" w:unhideWhenUsed="1" w:qFormat="1"/>
+    <w:lsdException w:name="heading 7" w:semiHidden="1" w:uiPriority="9" w:unhideWhenUsed="1" w:qFormat="1"/>
+    <w:lsdException w:name="heading 8" w:semiHidden="1" w:uiPriority="9" w:unhideWhenUsed="1" w:qFormat="1"/>
+    <w:lsdException w:name="heading 9" w:semiHidden="1" w:uiPriority="9" w:unhideWhenUsed="1" w:qFormat="1"/>
+    <w:lsdException w:name="index 1" w:semiHidden="1" w:unhideWhenUsed="1"/>
+    <w:lsdException w:name="index 2" w:semiHidden="1" w:unhideWhenUsed="1"/>
+    <w:lsdException w:name="index 3" w:semiHidden="1" w:unhideWhenUsed="1"/>
+    <w:lsdException w:name="index 4" w:semiHidden="1" w:unhideWhenUsed="1"/>
+    <w:lsdException w:name="index 5" w:semiHidden="1" w:unhideWhenUsed="1"/>
+    <w:lsdException w:name="index 6" w:semiHidden="1" w:unhideWhenUsed="1"/>
+    <w:lsdException w:name="index 7" w:semiHidden="1" w:unhideWhenUsed="1"/>
+    <w:lsdException w:name="index 8" w:semiHidden="1" w:unhideWhenUsed="1"/>
+    <w:lsdException w:name="index 9" w:semiHidden="1" w:unhideWhenUsed="1"/>
+    <w:lsdException w:name="toc 1" w:semiHidden="1" w:uiPriority="39" w:unhideWhenUsed="1"/>
+    <w:lsdException w:name="toc 2" w:semiHidden="1" w:uiPriority="39" w:unhideWhenUsed="1"/>
+    <w:lsdException w:name="toc 3" w:semiHidden="1" w:uiPriority="39" w:unhideWhenUsed="1"/>
+    <w:lsdException w:name="toc 4" w:semiHidden="1" w:uiPriority="39" w:unhideWhenUsed="1"/>
+    <w:lsdException w:name="toc 5" w:semiHidden="1" w:uiPriority="39" w:unhideWhenUsed="1"/>
+    <w:lsdException w:name="toc 6" w:semiHidden="1" w:uiPriority="39" w:unhideWhenUsed="1"/>
+    <w:lsdException w:name="toc 7" w:semiHidden="1" w:uiPriority="39" w:unhideWhenUsed="1"/>
+    <w:lsdException w:name="toc 8" w:semiHidden="1" w:uiPriority="39" w:unhideWhenUsed="1"/>
+    <w:lsdException w:name="toc 9" w:semiHidden="1" w:uiPriority="39" w:unhideWhenUsed="1"/>
+    <w:lsdException w:name="Normal Indent" w:semiHidden="1" w:unhideWhenUsed="1"/>
+    <w:lsdException w:name="footnote text" w:semiHidden="1" w:unhideWhenUsed="1"/>
+    <w:lsdException w:name="annotation text" w:semiHidden="1" w:unhideWhenUsed="1"/>
+    <w:lsdException w:name="header" w:semiHidden="1" w:unhideWhenUsed="1"/>
+    <w:lsdException w:name="footer" w:semiHidden="1" w:unhideWhenUsed="1"/>
+    <w:lsdException w:name="index heading" w:semiHidden="1" w:unhideWhenUsed="1"/>
+    <w:lsdException w:name="caption" w:semiHidden="1" w:uiPriority="35" w:unhideWhenUsed="1" w:qFormat="1"/>
+    <w:lsdException w:name="table of figures" w:semiHidden="1" w:unhideWhenUsed="1"/>
+    <w:lsdException w:name="envelope address" w:semiHidden="1" w:unhideWhenUsed="1"/>
+    <w:lsdException w:name="envelope return" w:semiHidden="1" w:unhideWhenUsed="1"/>
+    <w:lsdException w:name="footnote reference" w:semiHidden="1" w:unhideWhenUsed="1"/>
+    <w:lsdException w:name="annotation reference" w:semiHidden="1" w:unhideWhenUsed="1"/>
+    <w:lsdException w:name="line number" w:semiHidden="1" w:unhideWhenUsed="1"/>
+    <w:lsdException w:name="page number" w:semiHidden="1" w:unhideWhenUsed="1"/>
+    <w:lsdException w:name="endnote reference" w:semiHidden="1" w:unhideWhenUsed="1"/>
+    <w:lsdException w:name="endnote text" w:semiHidden="1" w:unhideWhenUsed="1"/>
+    <w:lsdException w:name="table of authorities" w:semiHidden="1" w:unhideWhenUsed="1"/>
+    <w:lsdException w:name="macro" w:semiHidden="1" w:unhideWhenUsed="1"/>
+    <w:lsdException w:name="toa heading" w:semiHidden="1" w:unhideWhenUsed="1"/>
+    <w:lsdException w:name="List" w:semiHidden="1" w:unhideWhenUsed="1"/>
+    <w:lsdException w:name="List Bullet" w:semiHidden="1" w:unhideWhenUsed="1"/>
+    <w:lsdException w:name="List Number" w:semiHidden="1" w:unhideWhenUsed="1"/>
+    <w:lsdException w:name="List 2" w:semiHidden="1" w:unhideWhenUsed="1"/>
+    <w:lsdException w:name="List 3" w:semiHidden="1" w:unhideWhenUsed="1"/>
+    <w:lsdException w:name="List 4" w:semiHidden="1" w:unhideWhenUsed="1"/>
+    <w:lsdException w:name="List 5" w:semiHidden="1" w:unhideWhenUsed="1"/>
+    <w:lsdException w:name="List Bullet 2" w:semiHidden="1" w:unhideWhenUsed="1"/>
+    <w:lsdException w:name="List Bullet 3" w:semiHidden="1" w:unhideWhenUsed="1"/>
+    <w:lsdException w:name="List Bullet 4" w:semiHidden="1" w:unhideWhenUsed="1"/>
+    <w:lsdException w:name="List Bullet 5" w:semiHidden="1" w:unhideWhenUsed="1"/>
+    <w:lsdException w:name="List Number 2" w:semiHidden="1" w:unhideWhenUsed="1"/>
+    <w:lsdException w:name="List Number 3" w:semiHidden="1" w:unhideWhenUsed="1"/>
+    <w:lsdException w:name="List Number 4" w:semiHidden="1" w:unhideWhenUsed="1"/>
+    <w:lsdException w:name="List Number 5" w:semiHidden="1" w:unhideWhenUsed="1"/>
+    <w:lsdException w:name="Title" w:uiPriority="10" w:qFormat="1"/>
+    <w:lsdException w:name="Closing" w:semiHidden="1" w:unhideWhenUsed="1"/>
+    <w:lsdException w:name="Signature" w:semiHidden="1" w:unhideWhenUsed="1"/>
+    <w:lsdException w:name="Default Paragraph Font" w:semiHidden="1" w:uiPriority="1" w:unhideWhenUsed="1"/>
+    <w:lsdException w:name="Body Text" w:semiHidden="1" w:unhideWhenUsed="1"/>
+    <w:lsdException w:name="Body Text Indent" w:semiHidden="1" w:unhideWhenUsed="1"/>
+    <w:lsdException w:name="List Continue" w:semiHidden="1" w:unhideWhenUsed="1"/>
+    <w:lsdException w:name="List Continue 2" w:semiHidden="1" w:unhideWhenUsed="1"/>
+    <w:lsdException w:name="List Continue 3" w:semiHidden="1" w:unhideWhenUsed="1"/>
+    <w:lsdException w:name="List Continue 4" w:semiHidden="1" w:unhideWhenUsed="1"/>
+    <w:lsdException w:name="List Continue 5" w:semiHidden="1" w:unhideWhenUsed="1"/>
+    <w:lsdException w:name="Message Header" w:semiHidden="1" w:unhideWhenUsed="1"/>
+    <w:lsdException w:name="Subtitle" w:uiPriority="11" w:qFormat="1"/>
+    <w:lsdException w:name="Salutation" w:semiHidden="1" w:unhideWhenUsed="1"/>
+    <w:lsdException w:name="Date" w:semiHidden="1" w:unhideWhenUsed="1"/>
+    <w:lsdException w:name="Body Text First Indent" w:semiHidden="1" w:unhideWhenUsed="1"/>
+    <w:lsdException w:name="Body Text First Indent 2" w:semiHidden="1" w:unhideWhenUsed="1"/>
+    <w:lsdException w:name="Note Heading" w:semiHidden="1" w:unhideWhenUsed="1"/>
+    <w:lsdException w:name="Body Text 2" w:semiHidden="1" w:unhideWhenUsed="1"/>
+    <w:lsdException w:name="Body Text 3" w:semiHidden="1" w:unhideWhenUsed="1"/>
+    <w:lsdException w:name="Body Text Indent 2" w:semiHidden="1" w:unhideWhenUsed="1"/>
+    <w:lsdException w:name="Body Text Indent 3" w:semiHidden="1" w:unhideWhenUsed="1"/>
+    <w:lsdException w:name="Block Text" w:semiHidden="1" w:unhideWhenUsed="1"/>
+    <w:lsdException w:name="Hyperlink" w:semiHidden="1" w:unhideWhenUsed="1"/>
+    <w:lsdException w:name="FollowedHyperlink" w:semiHidden="1" w:unhideWhenUsed="1"/>
+    <w:lsdException w:name="Strong" w:uiPriority="22" w:qFormat="1"/>
+    <w:lsdException w:name="Emphasis" w:uiPriority="20" w:qFormat="1"/>
+    <w:lsdException w:name="Document Map" w:semiHidden="1" w:unhideWhenUsed="1"/>
+    <w:lsdException w:name="Plain Text" w:semiHidden="1" w:unhideWhenUsed="1"/>
+    <w:lsdException w:name="E-mail Signature" w:semiHidden="1" w:unhideWhenUsed="1"/>
+    <w:lsdException w:name="HTML Top of Form" w:semiHidden="1" w:unhideWhenUsed="1"/>
+    <w:lsdException w:name="HTML Bottom of Form" w:semiHidden="1" w:unhideWhenUsed="1"/>
+    <w:lsdException w:name="Normal (Web)" w:semiHidden="1" w:unhideWhenUsed="1"/>
+    <w:lsdException w:name="HTML Acronym" w:semiHidden="1" w:unhideWhenUsed="1"/>
+    <w:lsdException w:name="HTML Address" w:semiHidden="1" w:unhideWhenUsed="1"/>
+    <w:lsdException w:name="HTML Cite" w:semiHidden="1" w:unhideWhenUsed="1"/>
+    <w:lsdException w:name="HTML Code" w:semiHidden="1" w:unhideWhenUsed="1"/>
+    <w:lsdException w:name="HTML Definition" w:semiHidden="1" w:unhideWhenUsed="1"/>
+    <w:lsdException w:name="HTML Keyboard" w:semiHidden="1" w:unhideWhenUsed="1"/>
+    <w:lsdException w:name="HTML Preformatted" w:semiHidden="1" w:unhideWhenUsed="1"/>
+    <w:lsdException w:name="HTML Sample" w:semiHidden="1" w:unhideWhenUsed="1"/>
+    <w:lsdException w:name="HTML Typewriter" w:semiHidden="1" w:unhideWhenUsed="1"/>
+    <w:lsdException w:name="HTML Variable" w:semiHidden="1" w:unhideWhenUsed="1"/>
+    <w:lsdException w:name="Normal Table" w:semiHidden="1" w:unhideWhenUsed="1"/>
+    <w:lsdException w:name="annotation subject" w:semiHidden="1" w:unhideWhenUsed="1"/>
+    <w:lsdException w:name="No List" w:semiHidden="1" w:unhideWhenUsed="1"/>
+    <w:lsdException w:name="Outline List 1" w:semiHidden="1" w:unhideWhenUsed="1"/>
+    <w:lsdException w:name="Outline List 2" w:semiHidden="1" w:unhideWhenUsed="1"/>
+    <w:lsdException w:name="Outline List 3" w:semiHidden="1" w:unhideWhenUsed="1"/>
+    <w:lsdException w:name="Table Simple 1" w:semiHidden="1" w:unhideWhenUsed="1"/>
+    <w:lsdException w:name="Table Simple 2" w:semiHidden="1" w:unhideWhenUsed="1"/>
+    <w:lsdException w:name="Table Simple 3" w:semiHidden="1" w:unhideWhenUsed="1"/>
+    <w:lsdException w:name="Table Classic 1" w:semiHidden="1" w:unhideWhenUsed="1"/>
+    <w:lsdException w:name="Table Classic 2" w:semiHidden="1" w:unhideWhenUsed="1"/>
+    <w:lsdException w:name="Table Classic 3" w:semiHidden="1" w:unhideWhenUsed="1"/>
+    <w:lsdException w:name="Table Classic 4" w:semiHidden="1" w:unhideWhenUsed="1"/>
+    <w:lsdException w:name="Table Colorful 1" w:semiHidden="1" w:unhideWhenUsed="1"/>
+    <w:lsdException w:name="Table Colorful 2" w:semiHidden="1" w:unhideWhenUsed="1"/>
+    <w:lsdException w:name="Table Colorful 3" w:semiHidden="1" w:unhideWhenUsed="1"/>
+    <w:lsdException w:name="Table Columns 1" w:semiHidden="1" w:unhideWhenUsed="1"/>
+    <w:lsdException w:name="Table Columns 2" w:semiHidden="1" w:unhideWhenUsed="1"/>
+    <w:lsdException w:name="Table Columns 3" w:semiHidden="1" w:unhideWhenUsed="1"/>
+    <w:lsdException w:name="Table Columns 4" w:semiHidden="1" w:unhideWhenUsed="1"/>
+    <w:lsdException w:name="Table Columns 5" w:semiHidden="1" w:unhideWhenUsed="1"/>
+    <w:lsdException w:name="Table Grid 1" w:semiHidden="1" w:unhideWhenUsed="1"/>
+    <w:lsdException w:name="Table Grid 2" w:semiHidden="1" w:unhideWhenUsed="1"/>
+    <w:lsdException w:name="Table Grid 3" w:semiHidden="1" w:unhideWhenUsed="1"/>
+    <w:lsdException w:name="Table Grid 4" w:semiHidden="1" w:unhideWhenUsed="1"/>
+    <w:lsdException w:name="Table Grid 5" w:semiHidden="1" w:unhideWhenUsed="1"/>
+    <w:lsdException w:name="Table Grid 6" w:semiHidden="1" w:unhideWhenUsed="1"/>
+    <w:lsdException w:name="Table Grid 7" w:semiHidden="1" w:unhideWhenUsed="1"/>
+    <w:lsdException w:name="Table Grid 8" w:semiHidden="1" w:unhideWhenUsed="1"/>
+    <w:lsdException w:name="Table List 1" w:semiHidden="1" w:unhideWhenUsed="1"/>
+    <w:lsdException w:name="Table List 2" w:semiHidden="1" w:unhideWhenUsed="1"/>
+    <w:lsdException w:name="Table List 3" w:semiHidden="1" w:unhideWhenUsed="1"/>
+    <w:lsdException w:name="Table List 4" w:semiHidden="1" w:unhideWhenUsed="1"/>
+    <w:lsdException w:name="Table List 5" w:semiHidden="1" w:unhideWhenUsed="1"/>
+    <w:lsdException w:name="Table List 6" w:semiHidden="1" w:unhideWhenUsed="1"/>
+    <w:lsdException w:name="Table List 7" w:semiHidden="1" w:unhideWhenUsed="1"/>
+    <w:lsdException w:name="Table List 8" w:semiHidden="1" w:unhideWhenUsed="1"/>
+    <w:lsdException w:name="Table 3D effects 1" w:semiHidden="1" w:unhideWhenUsed="1"/>
+    <w:lsdException w:name="Table 3D effects 2" w:semiHidden="1" w:unhideWhenUsed="1"/>
+    <w:lsdException w:name="Table 3D effects 3" w:semiHidden="1" w:unhideWhenUsed="1"/>
+    <w:lsdException w:name="Table Contemporary" w:semiHidden="1" w:unhideWhenUsed="1"/>
+    <w:lsdException w:name="Table Elegant" w:semiHidden="1" w:unhideWhenUsed="1"/>
+    <w:lsdException w:name="Table Professional" w:semiHidden="1" w:unhideWhenUsed="1"/>
+    <w:lsdException w:name="Table Subtle 1" w:semiHidden="1" w:unhideWhenUsed="1"/>
+    <w:lsdException w:name="Table Subtle 2" w:semiHidden="1" w:unhideWhenUsed="1"/>
+    <w:lsdException w:name="Table Web 1" w:semiHidden="1" w:unhideWhenUsed="1"/>
+    <w:lsdException w:name="Table Web 2" w:semiHidden="1" w:unhideWhenUsed="1"/>
+    <w:lsdException w:name="Table Web 3" w:semiHidden="1" w:unhideWhenUsed="1"/>
+    <w:lsdException w:name="Balloon Text" w:semiHidden="1" w:unhideWhenUsed="1"/>
+    <w:lsdException w:name="Table Grid" w:uiPriority="39"/>
+    <w:lsdException w:name="Table Theme" w:semiHidden="1" w:unhideWhenUsed="1"/>
+    <w:lsdException w:name="Placeholder Text" w:semiHidden="1"/>
+    <w:lsdException w:name="No Spacing" w:uiPriority="1" w:qFormat="1"/>
+    <w:lsdException w:name="Light Shading" w:uiPriority="60"/>
+    <w:lsdException w:name="Light List" w:uiPriority="61"/>
+    <w:lsdException w:name="Light Grid" w:uiPriority="62"/>
+    <w:lsdException w:name="Medium Shading 1" w:uiPriority="63"/>
+    <w:lsdException w:name="Medium Shading 2" w:uiPriority="64"/>
+    <w:lsdException w:name="Medium List 1" w:uiPriority="65"/>
+    <w:lsdException w:name="Medium List 2" w:uiPriority="66"/>
+    <w:lsdException w:name="Medium Grid 1" w:uiPriority="67"/>
+    <w:lsdException w:name="Medium Grid 2" w:uiPriority="68"/>
+    <w:lsdException w:name="Medium Grid 3" w:uiPriority="69"/>
+    <w:lsdException w:name="Dark List" w:uiPriority="70"/>
+    <w:lsdException w:name="Colorful Shading" w:uiPriority="71"/>
+    <w:lsdException w:name="Colorful List" w:uiPriority="72"/>
+    <w:lsdException w:name="Colorful Grid" w:uiPriority="73"/>
+    <w:lsdException w:name="Light Shading Accent 1" w:uiPriority="60"/>
+    <w:lsdException w:name="Light List Accent 1" w:uiPriority="61"/>
+    <w:lsdException w:name="Light Grid Accent 1" w:uiPriority="62"/>
+    <w:lsdException w:name="Medium Shading 1 Accent 1" w:uiPriority="63"/>
+    <w:lsdException w:name="Medium Shading 2 Accent 1" w:uiPriority="64"/>
+    <w:lsdException w:name="Medium List 1 Accent 1" w:uiPriority="65"/>
+    <w:lsdException w:name="Revision" w:semiHidden="1"/>
+    <w:lsdException w:name="List Paragraph" w:uiPriority="34" w:qFormat="1"/>
+    <w:lsdException w:name="Quote" w:uiPriority="29" w:qFormat="1"/>
+    <w:lsdException w:name="Intense Quote" w:uiPriority="30" w:qFormat="1"/>
+    <w:lsdException w:name="Medium List 2 Accent 1" w:uiPriority="66"/>
+    <w:lsdException w:name="Medium Grid 1 Accent 1" w:uiPriority="67"/>
+    <w:lsdException w:name="Medium Grid 2 Accent 1" w:uiPriority="68"/>
+    <w:lsdException w:name="Medium Grid 3 Accent 1" w:uiPriority="69"/>
+    <w:lsdException w:name="Dark List Accent 1" w:uiPriority="70"/>
+    <w:lsdException w:name="Colorful Shading Accent 1" w:uiPriority="71"/>
+    <w:lsdException w:name="Colorful List Accent 1" w:uiPriority="72"/>
+    <w:lsdException w:name="Colorful Grid Accent 1" w:uiPriority="73"/>
+    <w:lsdException w:name="Light Shading Accent 2" w:uiPriority="60"/>
+    <w:lsdException w:name="Light List Accent 2" w:uiPriority="61"/>
+    <w:lsdException w:name="Light Grid Accent 2" w:uiPriority="62"/>
+    <w:lsdException w:name="Medium Shading 1 Accent 2" w:uiPriority="63"/>
+    <w:lsdException w:name="Medium Shading 2 Accent 2" w:uiPriority="64"/>
+    <w:lsdException w:name="Medium List 1 Accent 2" w:uiPriority="65"/>
+    <w:lsdException w:name="Medium List 2 Accent 2" w:uiPriority="66"/>
+    <w:lsdException w:name="Medium Grid 1 Accent 2" w:uiPriority="67"/>
+    <w:lsdException w:name="Medium Grid 2 Accent 2" w:uiPriority="68"/>
+    <w:lsdException w:name="Medium Grid 3 Accent 2" w:uiPriority="69"/>
+    <w:lsdException w:name="Dark List Accent 2" w:uiPriority="70"/>
+    <w:lsdException w:name="Colorful Shading Accent 2" w:uiPriority="71"/>
+    <w:lsdException w:name="Colorful List Accent 2" w:uiPriority="72"/>
+    <w:lsdException w:name="Colorful Grid Accent 2" w:uiPriority="73"/>
+    <w:lsdException w:name="Light Shading Accent 3" w:uiPriority="60"/>
+    <w:lsdException w:name="Light List Accent 3" w:uiPriority="61"/>
+    <w:lsdException w:name="Light Grid Accent 3" w:uiPriority="62"/>
+    <w:lsdException w:name="Medium Shading 1 Accent 3" w:uiPriority="63"/>
+    <w:lsdException w:name="Medium Shading 2 Accent 3" w:uiPriority="64"/>
+    <w:lsdException w:name="Medium List 1 Accent 3" w:uiPriority="65"/>
+    <w:lsdException w:name="Medium List 2 Accent 3" w:uiPriority="66"/>
+    <w:lsdException w:name="Medium Grid 1 Accent 3" w:uiPriority="67"/>
+    <w:lsdException w:name="Medium Grid 2 Accent 3" w:uiPriority="68"/>
+    <w:lsdException w:name="Medium Grid 3 Accent 3" w:uiPriority="69"/>
+    <w:lsdException w:name="Dark List Accent 3" w:uiPriority="70"/>
+    <w:lsdException w:name="Colorful Shading Accent 3" w:uiPriority="71"/>
+    <w:lsdException w:name="Colorful List Accent 3" w:uiPriority="72"/>
+    <w:lsdException w:name="Colorful Grid Accent 3" w:uiPriority="73"/>
+    <w:lsdException w:name="Light Shading Accent 4" w:uiPriority="60"/>
+    <w:lsdException w:name="Light List Accent 4" w:uiPriority="61"/>
+    <w:lsdException w:name="Light Grid Accent 4" w:uiPriority="62"/>
+    <w:lsdException w:name="Medium Shading 1 Accent 4" w:uiPriority="63"/>
+    <w:lsdException w:name="Medium Shading 2 Accent 4" w:uiPriority="64"/>
+    <w:lsdException w:name="Medium List 1 Accent 4" w:uiPriority="65"/>
+    <w:lsdException w:name="Medium List 2 Accent 4" w:uiPriority="66"/>
+    <w:lsdException w:name="Medium Grid 1 Accent 4" w:uiPriority="67"/>
+    <w:lsdException w:name="Medium Grid 2 Accent 4" w:uiPriority="68"/>
+    <w:lsdException w:name="Medium Grid 3 Accent 4" w:uiPriority="69"/>
+    <w:lsdException w:name="Dark List Accent 4" w:uiPriority="70"/>
+    <w:lsdException w:name="Colorful Shading Accent 4" w:uiPriority="71"/>
+    <w:lsdException w:name="Colorful List Accent 4" w:uiPriority="72"/>
+    <w:lsdException w:name="Colorful Grid Accent 4" w:uiPriority="73"/>
+    <w:lsdException w:name="Light Shading Accent 5" w:uiPriority="60"/>
+    <w:lsdException w:name="Light List Accent 5" w:uiPriority="61"/>
+    <w:lsdException w:name="Light Grid Accent 5" w:uiPriority="62"/>
+    <w:lsdException w:name="Medium Shading 1 Accent 5" w:uiPriority="63"/>
+    <w:lsdException w:name="Medium Shading 2 Accent 5" w:uiPriority="64"/>
+    <w:lsdException w:name="Medium List 1 Accent 5" w:uiPriority="65"/>
+    <w:lsdException w:name="Medium List 2 Accent 5" w:uiPriority="66"/>
+    <w:lsdException w:name="Medium Grid 1 Accent 5" w:uiPriority="67"/>
+    <w:lsdException w:name="Medium Grid 2 Accent 5" w:uiPriority="68"/>
+    <w:lsdException w:name="Medium Grid 3 Accent 5" w:uiPriority="69"/>
+    <w:lsdException w:name="Dark List Accent 5" w:uiPriority="70"/>
+    <w:lsdException w:name="Colorful Shading Accent 5" w:uiPriority="71"/>
+    <w:lsdException w:name="Colorful List Accent 5" w:uiPriority="72"/>
+    <w:lsdException w:name="Colorful Grid Accent 5" w:uiPriority="73"/>
+    <w:lsdException w:name="Light Shading Accent 6" w:uiPriority="60"/>
+    <w:lsdException w:name="Light List Accent 6" w:uiPriority="61"/>
+    <w:lsdException w:name="Light Grid Accent 6" w:uiPriority="62"/>
+    <w:lsdException w:name="Medium Shading 1 Accent 6" w:uiPriority="63"/>
+    <w:lsdException w:name="Medium Shading 2 Accent 6" w:uiPriority="64"/>
+    <w:lsdException w:name="Medium List 1 Accent 6" w:uiPriority="65"/>
+    <w:lsdException w:name="Medium List 2 Accent 6" w:uiPriority="66"/>
+    <w:lsdException w:name="Medium Grid 1 Accent 6" w:uiPriority="67"/>
+    <w:lsdException w:name="Medium Grid 2 Accent 6" w:uiPriority="68"/>
+    <w:lsdException w:name="Medium Grid 3 Accent 6" w:uiPriority="69"/>
+    <w:lsdException w:name="Dark List Accent 6" w:uiPriority="70"/>
+    <w:lsdException w:name="Colorful Shading Accent 6" w:uiPriority="71"/>
+    <w:lsdException w:name="Colorful List Accent 6" w:uiPriority="72"/>
+    <w:lsdException w:name="Colorful Grid Accent 6" w:uiPriority="73"/>
+    <w:lsdException w:name="Subtle Emphasis" w:uiPriority="19" w:qFormat="1"/>
+    <w:lsdException w:name="Intense Emphasis" w:uiPriority="21" w:qFormat="1"/>
+    <w:lsdException w:name="Subtle Reference" w:uiPriority="31" w:qFormat="1"/>
+    <w:lsdException w:name="Intense Reference" w:uiPriority="32" w:qFormat="1"/>
+    <w:lsdException w:name="Book Title" w:uiPriority="33" w:qFormat="1"/>
+    <w:lsdException w:name="Bibliography" w:semiHidden="1" w:uiPriority="37" w:unhideWhenUsed="1"/>
+    <w:lsdException w:name="TOC Heading" w:semiHidden="1" w:uiPriority="39" w:unhideWhenUsed="1" w:qFormat="1"/>
+    <w:lsdException w:name="Plain Table 1" w:uiPriority="41"/>
+    <w:lsdException w:name="Plain Table 2" w:uiPriority="42"/>
+    <w:lsdException w:name="Plain Table 3" w:uiPriority="43"/>
+    <w:lsdException w:name="Plain Table 4" w:uiPriority="44"/>
+    <w:lsdException w:name="Plain Table 5" w:uiPriority="45"/>
+    <w:lsdException w:name="Grid Table Light" w:uiPriority="40"/>
+    <w:lsdException w:name="Grid Table 1 Light" w:uiPriority="46"/>
+    <w:lsdException w:name="Grid Table 2" w:uiPriority="47"/>
+    <w:lsdException w:name="Grid Table 3" w:uiPriority="48"/>
+    <w:lsdException w:name="Grid Table 4" w:uiPriority="49"/>
+    <w:lsdException w:name="Grid Table 5 Dark" w:uiPriority="50"/>
+    <w:lsdException w:name="Grid Table 6 Colorful" w:uiPriority="51"/>
+    <w:lsdException w:name="Grid Table 7 Colorful" w:uiPriority="52"/>
+    <w:lsdException w:name="Grid Table 1 Light Accent 1" w:uiPriority="46"/>
+    <w:lsdException w:name="Grid Table 2 Accent 1" w:uiPriority="47"/>
+    <w:lsdException w:name="Grid Table 3 Accent 1" w:uiPriority="48"/>
+    <w:lsdException w:name="Grid Table 4 Accent 1" w:uiPriority="49"/>
+    <w:lsdException w:name="Grid Table 5 Dark Accent 1" w:uiPriority="50"/>
+    <w:lsdException w:name="Grid Table 6 Colorful Accent 1" w:uiPriority="51"/>
+    <w:lsdException w:name="Grid Table 7 Colorful Accent 1" w:uiPriority="52"/>
+    <w:lsdException w:name="Grid Table 1 Light Accent 2" w:uiPriority="46"/>
+    <w:lsdException w:name="Grid Table 2 Accent 2" w:uiPriority="47"/>
+    <w:lsdException w:name="Grid Table 3 Accent 2" w:uiPriority="48"/>
+    <w:lsdException w:name="Grid Table 4 Accent 2" w:uiPriority="49"/>
+    <w:lsdException w:name="Grid Table 5 Dark Accent 2" w:uiPriority="50"/>
+    <w:lsdException w:name="Grid Table 6 Colorful Accent 2" w:uiPriority="51"/>
+    <w:lsdException w:name="Grid Table 7 Colorful Accent 2" w:uiPriority="52"/>
+    <w:lsdException w:name="Grid Table 1 Light Accent 3" w:uiPriority="46"/>
+    <w:lsdException w:name="Grid Table 2 Accent 3" w:uiPriority="47"/>
+    <w:lsdException w:name="Grid Table 3 Accent 3" w:uiPriority="48"/>
+    <w:lsdException w:name="Grid Table 4 Accent 3" w:uiPriority="49"/>
+    <w:lsdException w:name="Grid Table 5 Dark Accent 3" w:uiPriority="50"/>
+    <w:lsdException w:name="Grid Table 6 Colorful Accent 3" w:uiPriority="51"/>
+    <w:lsdException w:name="Grid Table 7 Colorful Accent 3" w:uiPriority="52"/>
+    <w:lsdException w:name="Grid Table 1 Light Accent 4" w:uiPriority="46"/>
+    <w:lsdException w:name="Grid Table 2 Accent 4" w:uiPriority="47"/>
+    <w:lsdException w:name="Grid Table 3 Accent 4" w:uiPriority="48"/>
+    <w:lsdException w:name="Grid Table 4 Accent 4" w:uiPriority="49"/>
+    <w:lsdException w:name="Grid Table 5 Dark Accent 4" w:uiPriority="50"/>
+    <w:lsdException w:name="Grid Table 6 Colorful Accent 4" w:uiPriority="51"/>
+    <w:lsdException w:name="Grid Table 7 Colorful Accent 4" w:uiPriority="52"/>
+    <w:lsdException w:name="Grid Table 1 Light Accent 5" w:uiPriority="46"/>
+    <w:lsdException w:name="Grid Table 2 Accent 5" w:uiPriority="47"/>
+    <w:lsdException w:name="Grid Table 3 Accent 5" w:uiPriority="48"/>
+    <w:lsdException w:name="Grid Table 4 Accent 5" w:uiPriority="49"/>
+    <w:lsdException w:name="Grid Table 5 Dark Accent 5" w:uiPriority="50"/>
+    <w:lsdException w:name="Grid Table 6 Colorful Accent 5" w:uiPriority="51"/>
+    <w:lsdException w:name="Grid Table 7 Colorful Accent 5" w:uiPriority="52"/>
+    <w:lsdException w:name="Grid Table 1 Light Accent 6" w:uiPriority="46"/>
+    <w:lsdException w:name="Grid Table 2 Accent 6" w:uiPriority="47"/>
+    <w:lsdException w:name="Grid Table 3 Accent 6" w:uiPriority="48"/>
+    <w:lsdException w:name="Grid Table 4 Accent 6" w:uiPriority="49"/>
+    <w:lsdException w:name="Grid Table 5 Dark Accent 6" w:uiPriority="50"/>
+    <w:lsdException w:name="Grid Table 6 Colorful Accent 6" w:uiPriority="51"/>
+    <w:lsdException w:name="Grid Table 7 Colorful Accent 6" w:uiPriority="52"/>
+    <w:lsdException w:name="List Table 1 Light" w:uiPriority="46"/>
+    <w:lsdException w:name="List Table 2" w:uiPriority="47"/>
+    <w:lsdException w:name="List Table 3" w:uiPriority="48"/>
+    <w:lsdException w:name="List Table 4" w:uiPriority="49"/>
+    <w:lsdException w:name="List Table 5 Dark" w:uiPriority="50"/>
+    <w:lsdException w:name="List Table 6 Colorful" w:uiPriority="51"/>
+    <w:lsdException w:name="List Table 7 Colorful" w:uiPriority="52"/>
+    <w:lsdException w:name="List Table 1 Light Accent 1" w:uiPriority="46"/>
+    <w:lsdException w:name="List Table 2 Accent 1" w:uiPriority="47"/>
+    <w:lsdException w:name="List Table 3 Accent 1" w:uiPriority="48"/>
+    <w:lsdException w:name="List Table 4 Accent 1" w:uiPriority="49"/>
+    <w:lsdException w:name="List Table 5 Dark Accent 1" w:uiPriority="50"/>
+    <w:lsdException w:name="List Table 6 Colorful Accent 1" w:uiPriority="51"/>
+    <w:lsdException w:name="List Table 7 Colorful Accent 1" w:uiPriority="52"/>
+    <w:lsdException w:name="List Table 1 Light Accent 2" w:uiPriority="46"/>
+    <w:lsdException w:name="List Table 2 Accent 2" w:uiPriority="47"/>
+    <w:lsdException w:name="List Table 3 Accent 2" w:uiPriority="48"/>
+    <w:lsdException w:name="List Table 4 Accent 2" w:uiPriority="49"/>
+    <w:lsdException w:name="List Table 5 Dark Accent 2" w:uiPriority="50"/>
+    <w:lsdException w:name="List Table 6 Colorful Accent 2" w:uiPriority="51"/>
+    <w:lsdException w:name="List Table 7 Colorful Accent 2" w:uiPriority="52"/>
+    <w:lsdException w:name="List Table 1 Light Accent 3" w:uiPriority="46"/>
+    <w:lsdException w:name="List Table 2 Accent 3" w:uiPriority="47"/>
+    <w:lsdException w:name="List Table 3 Accent 3" w:uiPriority="48"/>
+    <w:lsdException w:name="List Table 4 Accent 3" w:uiPriority="49"/>
+    <w:lsdException w:name="List Table 5 Dark Accent 3" w:uiPriority="50"/>
+    <w:lsdException w:name="List Table 6 Colorful Accent 3" w:uiPriority="51"/>
+    <w:lsdException w:name="List Table 7 Colorful Accent 3" w:uiPriority="52"/>
+    <w:lsdException w:name="List Table 1 Light Accent 4" w:uiPriority="46"/>
+    <w:lsdException w:name="List Table 2 Accent 4" w:uiPriority="47"/>
+    <w:lsdException w:name="List Table 3 Accent 4" w:uiPriority="48"/>
+    <w:lsdException w:name="List Table 4 Accent 4" w:uiPriority="49"/>
+    <w:lsdException w:name="List Table 5 Dark Accent 4" w:uiPriority="50"/>
+    <w:lsdException w:name="List Table 6 Colorful Accent 4" w:uiPriority="51"/>
+    <w:lsdException w:name="List Table 7 Colorful Accent 4" w:uiPriority="52"/>
+    <w:lsdException w:name="List Table 1 Light Accent 5" w:uiPriority="46"/>
+    <w:lsdException w:name="List Table 2 Accent 5" w:uiPriority="47"/>
+    <w:lsdException w:name="List Table 3 Accent 5" w:uiPriority="48"/>
+    <w:lsdException w:name="List Table 4 Accent 5" w:uiPriority="49"/>
+    <w:lsdException w:name="List Table 5 Dark Accent 5" w:uiPriority="50"/>
+    <w:lsdException w:name="List Table 6 Colorful Accent 5" w:uiPriority="51"/>
+    <w:lsdException w:name="List Table 7 Colorful Accent 5" w:uiPriority="52"/>
+    <w:lsdException w:name="List Table 1 Light Accent 6" w:uiPriority="46"/>
+    <w:lsdException w:name="List Table 2 Accent 6" w:uiPriority="47"/>
+    <w:lsdException w:name="List Table 3 Accent 6" w:uiPriority="48"/>
+    <w:lsdException w:name="List Table 4 Accent 6" w:uiPriority="49"/>
+    <w:lsdException w:name="List Table 5 Dark Accent 6" w:uiPriority="50"/>
+    <w:lsdException w:name="List Table 6 Colorful Accent 6" w:uiPriority="51"/>
+    <w:lsdException w:name="List Table 7 Colorful Accent 6" w:uiPriority="52"/>
+    <w:lsdException w:name="Mention" w:semiHidden="1" w:unhideWhenUsed="1"/>
+    <w:lsdException w:name="Smart Hyperlink" w:semiHidden="1" w:unhideWhenUsed="1"/>
+    <w:lsdException w:name="Hashtag" w:semiHidden="1" w:unhideWhenUsed="1"/>
+    <w:lsdException w:name="Unresolved Mention" w:semiHidden="1" w:unhideWhenUsed="1"/>
+    <w:lsdException w:name="Smart Link" w:semiHidden="1" w:unhideWhenUsed="1"/>
+  </w:latentStyles>
+  <w:style w:type="paragraph" w:default="1" w:styleId="Normal">
+    <w:name w:val="Normal"/>
+    <w:qFormat/>
+  </w:style>
+  <w:style w:type="character" w:default="1" w:styleId="DefaultParagraphFont">
+    <w:name w:val="Default Paragraph Font"/>
+    <w:uiPriority w:val="1"/>
+    <w:semiHidden/>
+    <w:unhideWhenUsed/>
+  </w:style>
+  <w:style w:type="table" w:default="1" w:styleId="TableNormal">
+    <w:name w:val="Normal Table"/>
+    <w:uiPriority w:val="99"/>
+    <w:semiHidden/>
+    <w:unhideWhenUsed/>
+    <w:tblPr>
+      <w:tblInd w:w="0" w:type="dxa"/>
+      <w:tblCellMar>
+        <w:top w:w="0" w:type="dxa"/>
+        <w:left w:w="108" w:type="dxa"/>
+        <w:bottom w:w="0" w:type="dxa"/>
+        <w:right w:w="108" w:type="dxa"/>
+      </w:tblCellMar>
+    </w:tblPr>
+  </w:style>
+  <w:style w:type="numbering" w:default="1" w:styleId="NoList">
+    <w:name w:val="No List"/>
+    <w:uiPriority w:val="99"/>
+    <w:semiHidden/>
+    <w:unhideWhenUsed/>
+  </w:style>
+  <w:style w:type="character" w:styleId="PlaceholderText">
+    <w:name w:val="Placeholder Text"/>
+    <w:basedOn w:val="DefaultParagraphFont"/>
+    <w:uiPriority w:val="99"/>
+    <w:semiHidden/>
+    <w:rsid w:val="008B5BE8"/>
+    <w:rPr>
+      <w:color w:val="808080"/>
+    </w:rPr>
+  </w:style>
+  <w:style w:type="paragraph" w:customStyle="1" w:styleId="57D83A6C5A129C4499F62FEE5D280CF1">
+    <w:name w:val="57D83A6C5A129C4499F62FEE5D280CF1"/>
+    <w:rsid w:val="008B5BE8"/>
+  </w:style>
+</w:styles>
+</file>
+
+<file path=word/glossary/webSettings.xml><?xml version="1.0" encoding="utf-8"?>
+<w:webSettings xmlns:mc="http://schemas.openxmlformats.org/markup-compatibility/2006" xmlns:r="http://schemas.openxmlformats.org/officeDocument/2006/relationships" xmlns:w="http://schemas.openxmlformats.org/wordprocessingml/2006/main" xmlns:w14="http://schemas.microsoft.com/office/word/2010/wordml" xmlns:w15="http://schemas.microsoft.com/office/word/2012/wordml" xmlns:w16cex="http://schemas.microsoft.com/office/word/2018/wordml/cex" xmlns:w16cid="http://schemas.microsoft.com/office/word/2016/wordml/cid" xmlns:w16="http://schemas.microsoft.com/office/word/2018/wordml" xmlns:w16du="http://schemas.microsoft.com/office/word/2023/wordml/word16du" xmlns:w16sdtdh="http://schemas.microsoft.com/office/word/2020/wordml/sdtdatahash" xmlns:w16se="http://schemas.microsoft.com/office/word/2015/wordml/symex" mc:Ignorable="w14 w15 w16se w16cid w16 w16cex w16sdtdh w16du">
+  <w:optimizeForBrowser/>
+  <w:allowPNG/>
+</w:webSettings>
+</file>
+
 <file path=word/theme/theme1.xml><?xml version="1.0" encoding="utf-8"?>
 <a:theme xmlns:a="http://schemas.openxmlformats.org/drawingml/2006/main" name="Office Theme">
   <a:themeElements>

</xml_diff>